<commit_message>
final version including READVAS
</commit_message>
<xml_diff>
--- a/Thermoino_PWM.docx
+++ b/Thermoino_PWM.docx
@@ -4,6 +4,7 @@
   <w:body>
     <w:p>
       <w:pPr>
+        <w:pStyle w:val="Titel"/>
         <w:rPr>
           <w:noProof/>
           <w:lang w:val="en-US" w:eastAsia="de-DE"/>
@@ -16,6 +17,404 @@
         </w:rPr>
         <w:t>Thermoino Verison 2.5 with PWM for CTC feature</w:t>
       </w:r>
+      <w:r>
+        <w:rPr>
+          <w:noProof/>
+          <w:lang w:val="en-US" w:eastAsia="de-DE"/>
+        </w:rPr>
+        <w:t xml:space="preserve"> </w:t>
+      </w:r>
+      <w:r>
+        <w:rPr>
+          <w:noProof/>
+          <w:lang w:val="en-US" w:eastAsia="de-DE"/>
+        </w:rPr>
+        <w:sym w:font="Wingdings" w:char="F0E0"/>
+      </w:r>
+      <w:r>
+        <w:rPr>
+          <w:noProof/>
+          <w:lang w:val="en-US" w:eastAsia="de-DE"/>
+        </w:rPr>
+        <w:t xml:space="preserve"> LUIGI</w:t>
+      </w:r>
+    </w:p>
+    <w:sdt>
+      <w:sdtPr>
+        <w:id w:val="1106393605"/>
+        <w:docPartObj>
+          <w:docPartGallery w:val="Table of Contents"/>
+          <w:docPartUnique/>
+        </w:docPartObj>
+      </w:sdtPr>
+      <w:sdtEndPr>
+        <w:rPr>
+          <w:rFonts w:asciiTheme="minorHAnsi" w:eastAsiaTheme="minorHAnsi" w:hAnsiTheme="minorHAnsi" w:cstheme="minorBidi"/>
+          <w:b/>
+          <w:bCs/>
+          <w:color w:val="auto"/>
+          <w:sz w:val="22"/>
+          <w:szCs w:val="22"/>
+          <w:lang w:eastAsia="en-US"/>
+        </w:rPr>
+      </w:sdtEndPr>
+      <w:sdtContent>
+        <w:p>
+          <w:pPr>
+            <w:pStyle w:val="Inhaltsverzeichnisberschrift"/>
+          </w:pPr>
+          <w:r>
+            <w:t>Contents</w:t>
+          </w:r>
+        </w:p>
+        <w:p>
+          <w:pPr>
+            <w:pStyle w:val="Verzeichnis1"/>
+            <w:tabs>
+              <w:tab w:val="right" w:leader="dot" w:pos="9062"/>
+            </w:tabs>
+            <w:rPr>
+              <w:noProof/>
+            </w:rPr>
+          </w:pPr>
+          <w:r>
+            <w:rPr>
+              <w:b/>
+              <w:bCs/>
+            </w:rPr>
+            <w:fldChar w:fldCharType="begin"/>
+          </w:r>
+          <w:r>
+            <w:rPr>
+              <w:b/>
+              <w:bCs/>
+            </w:rPr>
+            <w:instrText xml:space="preserve"> TOC \o "1-3" \h \z \u </w:instrText>
+          </w:r>
+          <w:r>
+            <w:rPr>
+              <w:b/>
+              <w:bCs/>
+            </w:rPr>
+            <w:fldChar w:fldCharType="separate"/>
+          </w:r>
+          <w:hyperlink w:anchor="_Toc72333512" w:history="1">
+            <w:r>
+              <w:rPr>
+                <w:rStyle w:val="Hyperlink"/>
+                <w:noProof/>
+                <w:lang w:val="en-US" w:eastAsia="de-DE"/>
+              </w:rPr>
+              <w:t>The PWM feature</w:t>
+            </w:r>
+            <w:r>
+              <w:rPr>
+                <w:noProof/>
+                <w:webHidden/>
+              </w:rPr>
+              <w:tab/>
+            </w:r>
+            <w:r>
+              <w:rPr>
+                <w:noProof/>
+                <w:webHidden/>
+              </w:rPr>
+              <w:fldChar w:fldCharType="begin"/>
+            </w:r>
+            <w:r>
+              <w:rPr>
+                <w:noProof/>
+                <w:webHidden/>
+              </w:rPr>
+              <w:instrText xml:space="preserve"> PAGEREF _Toc72333512 \h </w:instrText>
+            </w:r>
+            <w:r>
+              <w:rPr>
+                <w:noProof/>
+                <w:webHidden/>
+              </w:rPr>
+            </w:r>
+            <w:r>
+              <w:rPr>
+                <w:noProof/>
+                <w:webHidden/>
+              </w:rPr>
+              <w:fldChar w:fldCharType="separate"/>
+            </w:r>
+            <w:r>
+              <w:rPr>
+                <w:noProof/>
+                <w:webHidden/>
+              </w:rPr>
+              <w:t>1</w:t>
+            </w:r>
+            <w:r>
+              <w:rPr>
+                <w:noProof/>
+                <w:webHidden/>
+              </w:rPr>
+              <w:fldChar w:fldCharType="end"/>
+            </w:r>
+          </w:hyperlink>
+        </w:p>
+        <w:p>
+          <w:pPr>
+            <w:pStyle w:val="Verzeichnis1"/>
+            <w:tabs>
+              <w:tab w:val="right" w:leader="dot" w:pos="9062"/>
+            </w:tabs>
+            <w:rPr>
+              <w:noProof/>
+            </w:rPr>
+          </w:pPr>
+          <w:hyperlink w:anchor="_Toc72333513" w:history="1">
+            <w:r>
+              <w:rPr>
+                <w:rStyle w:val="Hyperlink"/>
+                <w:noProof/>
+                <w:lang w:val="en-US" w:eastAsia="de-DE"/>
+              </w:rPr>
+              <w:t>How it works</w:t>
+            </w:r>
+            <w:r>
+              <w:rPr>
+                <w:noProof/>
+                <w:webHidden/>
+              </w:rPr>
+              <w:tab/>
+            </w:r>
+            <w:r>
+              <w:rPr>
+                <w:noProof/>
+                <w:webHidden/>
+              </w:rPr>
+              <w:fldChar w:fldCharType="begin"/>
+            </w:r>
+            <w:r>
+              <w:rPr>
+                <w:noProof/>
+                <w:webHidden/>
+              </w:rPr>
+              <w:instrText xml:space="preserve"> PAGEREF _Toc72333513 \h </w:instrText>
+            </w:r>
+            <w:r>
+              <w:rPr>
+                <w:noProof/>
+                <w:webHidden/>
+              </w:rPr>
+            </w:r>
+            <w:r>
+              <w:rPr>
+                <w:noProof/>
+                <w:webHidden/>
+              </w:rPr>
+              <w:fldChar w:fldCharType="separate"/>
+            </w:r>
+            <w:r>
+              <w:rPr>
+                <w:noProof/>
+                <w:webHidden/>
+              </w:rPr>
+              <w:t>4</w:t>
+            </w:r>
+            <w:r>
+              <w:rPr>
+                <w:noProof/>
+                <w:webHidden/>
+              </w:rPr>
+              <w:fldChar w:fldCharType="end"/>
+            </w:r>
+          </w:hyperlink>
+        </w:p>
+        <w:p>
+          <w:pPr>
+            <w:pStyle w:val="Verzeichnis1"/>
+            <w:tabs>
+              <w:tab w:val="right" w:leader="dot" w:pos="9062"/>
+            </w:tabs>
+            <w:rPr>
+              <w:noProof/>
+            </w:rPr>
+          </w:pPr>
+          <w:hyperlink w:anchor="_Toc72333514" w:history="1">
+            <w:r>
+              <w:rPr>
+                <w:rStyle w:val="Hyperlink"/>
+                <w:noProof/>
+                <w:lang w:val="en-US"/>
+              </w:rPr>
+              <w:t>How the optocoupler changes the signal</w:t>
+            </w:r>
+            <w:r>
+              <w:rPr>
+                <w:noProof/>
+                <w:webHidden/>
+              </w:rPr>
+              <w:tab/>
+            </w:r>
+            <w:r>
+              <w:rPr>
+                <w:noProof/>
+                <w:webHidden/>
+              </w:rPr>
+              <w:fldChar w:fldCharType="begin"/>
+            </w:r>
+            <w:r>
+              <w:rPr>
+                <w:noProof/>
+                <w:webHidden/>
+              </w:rPr>
+              <w:instrText xml:space="preserve"> PAGEREF _Toc72333514 \h </w:instrText>
+            </w:r>
+            <w:r>
+              <w:rPr>
+                <w:noProof/>
+                <w:webHidden/>
+              </w:rPr>
+            </w:r>
+            <w:r>
+              <w:rPr>
+                <w:noProof/>
+                <w:webHidden/>
+              </w:rPr>
+              <w:fldChar w:fldCharType="separate"/>
+            </w:r>
+            <w:r>
+              <w:rPr>
+                <w:noProof/>
+                <w:webHidden/>
+              </w:rPr>
+              <w:t>5</w:t>
+            </w:r>
+            <w:r>
+              <w:rPr>
+                <w:noProof/>
+                <w:webHidden/>
+              </w:rPr>
+              <w:fldChar w:fldCharType="end"/>
+            </w:r>
+          </w:hyperlink>
+        </w:p>
+        <w:p>
+          <w:pPr>
+            <w:pStyle w:val="Verzeichnis1"/>
+            <w:tabs>
+              <w:tab w:val="right" w:leader="dot" w:pos="9062"/>
+            </w:tabs>
+            <w:rPr>
+              <w:noProof/>
+            </w:rPr>
+          </w:pPr>
+          <w:hyperlink w:anchor="_Toc72333515" w:history="1">
+            <w:r>
+              <w:rPr>
+                <w:rStyle w:val="Hyperlink"/>
+                <w:noProof/>
+                <w:lang w:val="en-US"/>
+              </w:rPr>
+              <w:t>The VAS feature</w:t>
+            </w:r>
+            <w:r>
+              <w:rPr>
+                <w:noProof/>
+                <w:webHidden/>
+              </w:rPr>
+              <w:tab/>
+            </w:r>
+            <w:r>
+              <w:rPr>
+                <w:noProof/>
+                <w:webHidden/>
+              </w:rPr>
+              <w:fldChar w:fldCharType="begin"/>
+            </w:r>
+            <w:r>
+              <w:rPr>
+                <w:noProof/>
+                <w:webHidden/>
+              </w:rPr>
+              <w:instrText xml:space="preserve"> PAGEREF _Toc72333515 \h </w:instrText>
+            </w:r>
+            <w:r>
+              <w:rPr>
+                <w:noProof/>
+                <w:webHidden/>
+              </w:rPr>
+            </w:r>
+            <w:r>
+              <w:rPr>
+                <w:noProof/>
+                <w:webHidden/>
+              </w:rPr>
+              <w:fldChar w:fldCharType="separate"/>
+            </w:r>
+            <w:r>
+              <w:rPr>
+                <w:noProof/>
+                <w:webHidden/>
+              </w:rPr>
+              <w:t>7</w:t>
+            </w:r>
+            <w:r>
+              <w:rPr>
+                <w:noProof/>
+                <w:webHidden/>
+              </w:rPr>
+              <w:fldChar w:fldCharType="end"/>
+            </w:r>
+          </w:hyperlink>
+        </w:p>
+        <w:p>
+          <w:r>
+            <w:rPr>
+              <w:b/>
+              <w:bCs/>
+            </w:rPr>
+            <w:fldChar w:fldCharType="end"/>
+          </w:r>
+        </w:p>
+      </w:sdtContent>
+    </w:sdt>
+    <w:p>
+      <w:pPr>
+        <w:rPr>
+          <w:noProof/>
+          <w:lang w:val="en-US" w:eastAsia="de-DE"/>
+        </w:rPr>
+      </w:pPr>
+      <w:r>
+        <w:rPr>
+          <w:noProof/>
+          <w:lang w:val="en-US" w:eastAsia="de-DE"/>
+        </w:rPr>
+        <w:br w:type="page"/>
+      </w:r>
+    </w:p>
+    <w:p>
+      <w:pPr>
+        <w:rPr>
+          <w:noProof/>
+          <w:lang w:val="en-US" w:eastAsia="de-DE"/>
+        </w:rPr>
+      </w:pPr>
+    </w:p>
+    <w:p>
+      <w:pPr>
+        <w:pStyle w:val="berschrift1"/>
+        <w:rPr>
+          <w:noProof/>
+          <w:lang w:val="en-US" w:eastAsia="de-DE"/>
+        </w:rPr>
+      </w:pPr>
+      <w:bookmarkStart w:id="0" w:name="_Toc72333512"/>
+      <w:r>
+        <w:rPr>
+          <w:noProof/>
+          <w:lang w:val="en-US" w:eastAsia="de-DE"/>
+        </w:rPr>
+        <w:t>The PWM feature</w:t>
+      </w:r>
+      <w:bookmarkEnd w:id="0"/>
     </w:p>
     <w:p>
       <w:pPr>
@@ -214,78 +613,6 @@
             <wp:extent cx="5760720" cy="3398520"/>
             <wp:effectExtent l="0" t="0" r="0" b="0"/>
             <wp:docPr id="2" name="Grafik 2"/>
-            <wp:cNvGraphicFramePr>
-              <a:graphicFrameLocks xmlns:a="http://schemas.openxmlformats.org/drawingml/2006/main" noChangeAspect="1"/>
-            </wp:cNvGraphicFramePr>
-            <a:graphic xmlns:a="http://schemas.openxmlformats.org/drawingml/2006/main">
-              <a:graphicData uri="http://schemas.openxmlformats.org/drawingml/2006/picture">
-                <pic:pic xmlns:pic="http://schemas.openxmlformats.org/drawingml/2006/picture">
-                  <pic:nvPicPr>
-                    <pic:cNvPr id="1" name=""/>
-                    <pic:cNvPicPr/>
-                  </pic:nvPicPr>
-                  <pic:blipFill>
-                    <a:blip r:embed="rId4"/>
-                    <a:stretch>
-                      <a:fillRect/>
-                    </a:stretch>
-                  </pic:blipFill>
-                  <pic:spPr>
-                    <a:xfrm>
-                      <a:off x="0" y="0"/>
-                      <a:ext cx="5760720" cy="3398520"/>
-                    </a:xfrm>
-                    <a:prstGeom prst="rect">
-                      <a:avLst/>
-                    </a:prstGeom>
-                  </pic:spPr>
-                </pic:pic>
-              </a:graphicData>
-            </a:graphic>
-          </wp:inline>
-        </w:drawing>
-      </w:r>
-    </w:p>
-    <w:p>
-      <w:pPr>
-        <w:rPr>
-          <w:noProof/>
-          <w:lang w:val="en-US" w:eastAsia="de-DE"/>
-        </w:rPr>
-      </w:pPr>
-      <w:r>
-        <w:rPr>
-          <w:noProof/>
-          <w:lang w:val="en-US" w:eastAsia="de-DE"/>
-        </w:rPr>
-        <w:t>Pulses are 9ms, but time between pulses is &gt;2ms:</w:t>
-      </w:r>
-    </w:p>
-    <w:p>
-      <w:pPr>
-        <w:rPr>
-          <w:noProof/>
-          <w:lang w:val="en-US" w:eastAsia="de-DE"/>
-        </w:rPr>
-      </w:pPr>
-      <w:r>
-        <w:rPr>
-          <w:noProof/>
-          <w:lang w:val="en-US" w:eastAsia="de-DE"/>
-        </w:rPr>
-        <w:lastRenderedPageBreak/>
-        <w:t xml:space="preserve"> </w:t>
-      </w:r>
-      <w:r>
-        <w:rPr>
-          <w:noProof/>
-          <w:lang w:eastAsia="de-DE"/>
-        </w:rPr>
-        <w:drawing>
-          <wp:inline distT="0" distB="0" distL="0" distR="0" wp14:anchorId="6D93A29D" wp14:editId="390430A1">
-            <wp:extent cx="5760720" cy="3409315"/>
-            <wp:effectExtent l="0" t="0" r="0" b="635"/>
-            <wp:docPr id="3" name="Grafik 3"/>
             <wp:cNvGraphicFramePr>
               <a:graphicFrameLocks xmlns:a="http://schemas.openxmlformats.org/drawingml/2006/main" noChangeAspect="1"/>
             </wp:cNvGraphicFramePr>
@@ -305,7 +632,7 @@
                   <pic:spPr>
                     <a:xfrm>
                       <a:off x="0" y="0"/>
-                      <a:ext cx="5760720" cy="3409315"/>
+                      <a:ext cx="5760720" cy="3398520"/>
                     </a:xfrm>
                     <a:prstGeom prst="rect">
                       <a:avLst/>
@@ -330,75 +657,34 @@
           <w:noProof/>
           <w:lang w:val="en-US" w:eastAsia="de-DE"/>
         </w:rPr>
-        <w:t>AND the first negative pulse is missing</w:t>
-      </w:r>
-      <w:r>
-        <w:rPr>
-          <w:noProof/>
-          <w:lang w:val="en-US" w:eastAsia="de-DE"/>
-        </w:rPr>
-        <w:t xml:space="preserve"> (this c</w:t>
-      </w:r>
-      <w:r>
-        <w:rPr>
-          <w:noProof/>
-          <w:lang w:val="en-US" w:eastAsia="de-DE"/>
-        </w:rPr>
-        <w:t>h</w:t>
-      </w:r>
-      <w:r>
-        <w:rPr>
-          <w:noProof/>
-          <w:lang w:val="en-US" w:eastAsia="de-DE"/>
-        </w:rPr>
-        <w:t>a</w:t>
-      </w:r>
-      <w:r>
-        <w:rPr>
-          <w:noProof/>
-          <w:lang w:val="en-US" w:eastAsia="de-DE"/>
-        </w:rPr>
-        <w:t>nges from run to run and can be worse)</w:t>
-      </w:r>
-      <w:r>
-        <w:rPr>
-          <w:noProof/>
-          <w:lang w:val="en-US" w:eastAsia="de-DE"/>
-        </w:rPr>
-        <w:t xml:space="preserve">. </w:t>
-      </w:r>
-      <w:r>
-        <w:rPr>
-          <w:noProof/>
-          <w:lang w:val="en-US" w:eastAsia="de-DE"/>
-        </w:rPr>
-        <w:t>It</w:t>
-      </w:r>
-      <w:r>
-        <w:rPr>
-          <w:noProof/>
-          <w:lang w:val="en-US" w:eastAsia="de-DE"/>
-        </w:rPr>
-        <w:t xml:space="preserve"> is related to the between pulse timing using the loop function. Instead we can use the phase correct PWM feature to generate precise pulse timing for CTC functionality: </w:t>
-      </w:r>
-    </w:p>
-    <w:p>
-      <w:pPr>
-        <w:rPr>
-          <w:noProof/>
-          <w:lang w:val="en-US" w:eastAsia="de-DE"/>
-        </w:rPr>
-      </w:pPr>
+        <w:t>Pulses are 9ms, but time between pulses is &gt;2ms:</w:t>
+      </w:r>
+    </w:p>
+    <w:p>
+      <w:pPr>
+        <w:rPr>
+          <w:noProof/>
+          <w:lang w:val="en-US" w:eastAsia="de-DE"/>
+        </w:rPr>
+      </w:pPr>
+      <w:r>
+        <w:rPr>
+          <w:noProof/>
+          <w:lang w:val="en-US" w:eastAsia="de-DE"/>
+        </w:rPr>
+        <w:lastRenderedPageBreak/>
+        <w:t xml:space="preserve"> </w:t>
+      </w:r>
       <w:r>
         <w:rPr>
           <w:noProof/>
           <w:lang w:eastAsia="de-DE"/>
         </w:rPr>
         <w:drawing>
-          <wp:inline distT="0" distB="0" distL="0" distR="0" wp14:anchorId="0448BAE5" wp14:editId="385B56FB">
-            <wp:extent cx="5760720" cy="3435350"/>
-            <wp:effectExtent l="0" t="0" r="0" b="0"/>
-            <wp:docPr id="1" name="Grafik 1"/>
+          <wp:inline distT="0" distB="0" distL="0" distR="0" wp14:anchorId="6D93A29D" wp14:editId="390430A1">
+            <wp:extent cx="5760720" cy="3409315"/>
+            <wp:effectExtent l="0" t="0" r="0" b="635"/>
+            <wp:docPr id="3" name="Grafik 3"/>
             <wp:cNvGraphicFramePr>
               <a:graphicFrameLocks xmlns:a="http://schemas.openxmlformats.org/drawingml/2006/main" noChangeAspect="1"/>
             </wp:cNvGraphicFramePr>
@@ -418,7 +704,7 @@
                   <pic:spPr>
                     <a:xfrm>
                       <a:off x="0" y="0"/>
-                      <a:ext cx="5760720" cy="3435350"/>
+                      <a:ext cx="5760720" cy="3409315"/>
                     </a:xfrm>
                     <a:prstGeom prst="rect">
                       <a:avLst/>
@@ -434,20 +720,100 @@
     <w:p>
       <w:pPr>
         <w:rPr>
-          <w:lang w:val="en-US"/>
-        </w:rPr>
-      </w:pPr>
-      <w:r>
-        <w:rPr>
-          <w:lang w:val="en-US"/>
-        </w:rPr>
-        <w:t>Time between pulses = 1ms, pulse duration = 9ms</w:t>
-      </w:r>
-    </w:p>
-    <w:p>
-      <w:pPr>
-        <w:rPr>
-          <w:lang w:val="en-US"/>
+          <w:noProof/>
+          <w:lang w:val="en-US" w:eastAsia="de-DE"/>
+        </w:rPr>
+      </w:pPr>
+      <w:r>
+        <w:rPr>
+          <w:noProof/>
+          <w:lang w:val="en-US" w:eastAsia="de-DE"/>
+        </w:rPr>
+        <w:t>AND the first negative pulse is missing</w:t>
+      </w:r>
+      <w:r>
+        <w:rPr>
+          <w:noProof/>
+          <w:lang w:val="en-US" w:eastAsia="de-DE"/>
+        </w:rPr>
+        <w:t xml:space="preserve"> (this c</w:t>
+      </w:r>
+      <w:r>
+        <w:rPr>
+          <w:noProof/>
+          <w:lang w:val="en-US" w:eastAsia="de-DE"/>
+        </w:rPr>
+        <w:t>h</w:t>
+      </w:r>
+      <w:r>
+        <w:rPr>
+          <w:noProof/>
+          <w:lang w:val="en-US" w:eastAsia="de-DE"/>
+        </w:rPr>
+        <w:t>a</w:t>
+      </w:r>
+      <w:r>
+        <w:rPr>
+          <w:noProof/>
+          <w:lang w:val="en-US" w:eastAsia="de-DE"/>
+        </w:rPr>
+        <w:t>nges from run to run and can be worse)</w:t>
+      </w:r>
+      <w:r>
+        <w:rPr>
+          <w:noProof/>
+          <w:lang w:val="en-US" w:eastAsia="de-DE"/>
+        </w:rPr>
+        <w:t xml:space="preserve">. </w:t>
+      </w:r>
+      <w:r>
+        <w:rPr>
+          <w:noProof/>
+          <w:lang w:val="en-US" w:eastAsia="de-DE"/>
+        </w:rPr>
+        <w:t>It</w:t>
+      </w:r>
+      <w:r>
+        <w:rPr>
+          <w:noProof/>
+          <w:lang w:val="en-US" w:eastAsia="de-DE"/>
+        </w:rPr>
+        <w:t xml:space="preserve"> is related to the between</w:t>
+      </w:r>
+      <w:r>
+        <w:rPr>
+          <w:noProof/>
+          <w:lang w:val="en-US" w:eastAsia="de-DE"/>
+        </w:rPr>
+        <w:t>-</w:t>
+      </w:r>
+      <w:r>
+        <w:rPr>
+          <w:noProof/>
+          <w:lang w:val="en-US" w:eastAsia="de-DE"/>
+        </w:rPr>
+        <w:t>pulse</w:t>
+      </w:r>
+      <w:r>
+        <w:rPr>
+          <w:noProof/>
+          <w:lang w:val="en-US" w:eastAsia="de-DE"/>
+        </w:rPr>
+        <w:t>-</w:t>
+      </w:r>
+      <w:r>
+        <w:rPr>
+          <w:noProof/>
+          <w:lang w:val="en-US" w:eastAsia="de-DE"/>
+        </w:rPr>
+        <w:t xml:space="preserve">timing using the loop function. Instead we can use the phase correct PWM feature to generate precise pulse timing for CTC functionality: </w:t>
+      </w:r>
+    </w:p>
+    <w:p>
+      <w:pPr>
+        <w:rPr>
+          <w:noProof/>
+          <w:lang w:val="en-US" w:eastAsia="de-DE"/>
         </w:rPr>
       </w:pPr>
       <w:r>
@@ -455,12 +821,11 @@
           <w:noProof/>
           <w:lang w:eastAsia="de-DE"/>
         </w:rPr>
-        <w:lastRenderedPageBreak/>
         <w:drawing>
-          <wp:inline distT="0" distB="0" distL="0" distR="0" wp14:anchorId="034E2AEF" wp14:editId="7F1B264F">
-            <wp:extent cx="5760720" cy="3404870"/>
-            <wp:effectExtent l="0" t="0" r="0" b="5080"/>
-            <wp:docPr id="4" name="Grafik 4"/>
+          <wp:inline distT="0" distB="0" distL="0" distR="0" wp14:anchorId="0448BAE5" wp14:editId="385B56FB">
+            <wp:extent cx="5760720" cy="3435350"/>
+            <wp:effectExtent l="0" t="0" r="0" b="0"/>
+            <wp:docPr id="1" name="Grafik 1"/>
             <wp:cNvGraphicFramePr>
               <a:graphicFrameLocks xmlns:a="http://schemas.openxmlformats.org/drawingml/2006/main" noChangeAspect="1"/>
             </wp:cNvGraphicFramePr>
@@ -480,7 +845,7 @@
                   <pic:spPr>
                     <a:xfrm>
                       <a:off x="0" y="0"/>
-                      <a:ext cx="5760720" cy="3404870"/>
+                      <a:ext cx="5760720" cy="3435350"/>
                     </a:xfrm>
                     <a:prstGeom prst="rect">
                       <a:avLst/>
@@ -499,168 +864,17 @@
           <w:lang w:val="en-US"/>
         </w:rPr>
       </w:pPr>
-    </w:p>
-    <w:p>
-      <w:pPr>
-        <w:rPr>
-          <w:noProof/>
-          <w:lang w:val="en-US" w:eastAsia="de-DE"/>
-        </w:rPr>
-      </w:pPr>
-      <w:r>
-        <w:rPr>
-          <w:lang w:val="en-US"/>
-        </w:rPr>
-        <w:t xml:space="preserve">This is implemented for </w:t>
-      </w:r>
-      <w:r>
-        <w:rPr>
-          <w:lang w:val="en-US"/>
-        </w:rPr>
-        <w:t xml:space="preserve">a max </w:t>
-      </w:r>
-      <w:r>
-        <w:rPr>
-          <w:noProof/>
-          <w:lang w:val="en-US" w:eastAsia="de-DE"/>
-        </w:rPr>
-        <w:t>cTCBinMs of 500m</w:t>
-      </w:r>
-      <w:r>
-        <w:rPr>
-          <w:noProof/>
-          <w:lang w:val="en-US" w:eastAsia="de-DE"/>
-        </w:rPr>
-        <w:t>s, which is a good resolution. 3</w:t>
-      </w:r>
-      <w:r>
-        <w:rPr>
-          <w:noProof/>
-          <w:lang w:val="en-US" w:eastAsia="de-DE"/>
-        </w:rPr>
-        <w:t xml:space="preserve">000 CTC entries are allowed, ie giving a max stimulus duration of </w:t>
-      </w:r>
-      <w:r>
-        <w:rPr>
-          <w:noProof/>
-          <w:lang w:val="en-US" w:eastAsia="de-DE"/>
-        </w:rPr>
-        <w:t>3</w:t>
-      </w:r>
-      <w:r>
-        <w:rPr>
-          <w:noProof/>
-          <w:lang w:val="en-US" w:eastAsia="de-DE"/>
-        </w:rPr>
-        <w:t>000*0.5s = 1</w:t>
-      </w:r>
-      <w:r>
-        <w:rPr>
-          <w:noProof/>
-          <w:lang w:val="en-US" w:eastAsia="de-DE"/>
-        </w:rPr>
-        <w:t>5</w:t>
-      </w:r>
-      <w:r>
-        <w:rPr>
-          <w:noProof/>
-          <w:lang w:val="en-US" w:eastAsia="de-DE"/>
-        </w:rPr>
-        <w:t xml:space="preserve">00s = </w:t>
-      </w:r>
-      <w:r>
-        <w:rPr>
-          <w:noProof/>
-          <w:lang w:val="en-US" w:eastAsia="de-DE"/>
-        </w:rPr>
-        <w:t>25</w:t>
-      </w:r>
-      <w:r>
-        <w:rPr>
-          <w:noProof/>
-          <w:lang w:val="en-US" w:eastAsia="de-DE"/>
-        </w:rPr>
-        <w:t xml:space="preserve"> minutes</w:t>
-      </w:r>
-    </w:p>
-    <w:p>
-      <w:pPr>
-        <w:rPr>
-          <w:noProof/>
-          <w:lang w:val="en-US" w:eastAsia="de-DE"/>
-        </w:rPr>
-      </w:pPr>
-      <w:r>
-        <w:rPr>
-          <w:noProof/>
-          <w:lang w:val="en-US" w:eastAsia="de-DE"/>
-        </w:rPr>
-        <w:t>Also f</w:t>
-      </w:r>
-      <w:r>
-        <w:rPr>
-          <w:noProof/>
-          <w:lang w:val="en-US" w:eastAsia="de-DE"/>
-        </w:rPr>
-        <w:t>ixed a bug i</w:t>
-      </w:r>
-      <w:r>
-        <w:rPr>
-          <w:noProof/>
-          <w:lang w:val="en-US" w:eastAsia="de-DE"/>
-        </w:rPr>
-        <w:t>n EXECCTC: the last pulse was al</w:t>
-      </w:r>
-      <w:r>
-        <w:rPr>
-          <w:noProof/>
-          <w:lang w:val="en-US" w:eastAsia="de-DE"/>
-        </w:rPr>
-        <w:t xml:space="preserve">ways dropped </w:t>
-      </w:r>
-      <w:r>
-        <w:rPr>
-          <w:noProof/>
-          <w:lang w:val="en-US" w:eastAsia="de-DE"/>
-        </w:rPr>
-        <w:sym w:font="Wingdings" w:char="F0E0"/>
-      </w:r>
-      <w:r>
-        <w:rPr>
-          <w:noProof/>
-          <w:lang w:val="en-US" w:eastAsia="de-DE"/>
-        </w:rPr>
-        <w:t xml:space="preserve"> changed the end of loop statement</w:t>
-      </w:r>
-    </w:p>
-    <w:p>
-      <w:pPr>
-        <w:rPr>
-          <w:noProof/>
-          <w:lang w:val="en-US" w:eastAsia="de-DE"/>
-        </w:rPr>
-      </w:pPr>
-    </w:p>
-    <w:p>
-      <w:pPr>
-        <w:rPr>
-          <w:noProof/>
-          <w:lang w:val="en-US" w:eastAsia="de-DE"/>
-        </w:rPr>
-      </w:pPr>
-      <w:r>
-        <w:rPr>
-          <w:noProof/>
-          <w:lang w:val="en-US" w:eastAsia="de-DE"/>
-        </w:rPr>
-        <w:t>Works nicely: sine wave</w:t>
-      </w:r>
-    </w:p>
-    <w:p>
-      <w:pPr>
-        <w:rPr>
-          <w:noProof/>
-          <w:lang w:val="en-US" w:eastAsia="de-DE"/>
+      <w:r>
+        <w:rPr>
+          <w:lang w:val="en-US"/>
+        </w:rPr>
+        <w:t>Time between pulses = 1ms, pulse duration = 9ms</w:t>
+      </w:r>
+    </w:p>
+    <w:p>
+      <w:pPr>
+        <w:rPr>
+          <w:lang w:val="en-US"/>
         </w:rPr>
       </w:pPr>
       <w:r>
@@ -668,11 +882,12 @@
           <w:noProof/>
           <w:lang w:eastAsia="de-DE"/>
         </w:rPr>
+        <w:lastRenderedPageBreak/>
         <w:drawing>
-          <wp:inline distT="0" distB="0" distL="0" distR="0" wp14:anchorId="71B79B2A" wp14:editId="6995464A">
-            <wp:extent cx="5760720" cy="3409315"/>
-            <wp:effectExtent l="0" t="0" r="0" b="635"/>
-            <wp:docPr id="5" name="Grafik 5"/>
+          <wp:inline distT="0" distB="0" distL="0" distR="0" wp14:anchorId="034E2AEF" wp14:editId="7F1B264F">
+            <wp:extent cx="5760720" cy="3404870"/>
+            <wp:effectExtent l="0" t="0" r="0" b="5080"/>
+            <wp:docPr id="4" name="Grafik 4"/>
             <wp:cNvGraphicFramePr>
               <a:graphicFrameLocks xmlns:a="http://schemas.openxmlformats.org/drawingml/2006/main" noChangeAspect="1"/>
             </wp:cNvGraphicFramePr>
@@ -692,6 +907,246 @@
                   <pic:spPr>
                     <a:xfrm>
                       <a:off x="0" y="0"/>
+                      <a:ext cx="5760720" cy="3404870"/>
+                    </a:xfrm>
+                    <a:prstGeom prst="rect">
+                      <a:avLst/>
+                    </a:prstGeom>
+                  </pic:spPr>
+                </pic:pic>
+              </a:graphicData>
+            </a:graphic>
+          </wp:inline>
+        </w:drawing>
+      </w:r>
+    </w:p>
+    <w:p>
+      <w:pPr>
+        <w:rPr>
+          <w:lang w:val="en-US"/>
+        </w:rPr>
+      </w:pPr>
+    </w:p>
+    <w:p>
+      <w:pPr>
+        <w:rPr>
+          <w:noProof/>
+          <w:lang w:val="en-US" w:eastAsia="de-DE"/>
+        </w:rPr>
+      </w:pPr>
+      <w:r>
+        <w:rPr>
+          <w:lang w:val="en-US"/>
+        </w:rPr>
+        <w:t xml:space="preserve">This is implemented for </w:t>
+      </w:r>
+      <w:r>
+        <w:rPr>
+          <w:lang w:val="en-US"/>
+        </w:rPr>
+        <w:t xml:space="preserve">a max </w:t>
+      </w:r>
+      <w:r>
+        <w:rPr>
+          <w:noProof/>
+          <w:lang w:val="en-US" w:eastAsia="de-DE"/>
+        </w:rPr>
+        <w:t>cTCBinMs of 500m</w:t>
+      </w:r>
+      <w:r>
+        <w:rPr>
+          <w:noProof/>
+          <w:lang w:val="en-US" w:eastAsia="de-DE"/>
+        </w:rPr>
+        <w:t xml:space="preserve">s, which is a good resolution. </w:t>
+      </w:r>
+      <w:r>
+        <w:rPr>
+          <w:noProof/>
+          <w:lang w:val="en-US" w:eastAsia="de-DE"/>
+        </w:rPr>
+        <w:t>25</w:t>
+      </w:r>
+      <w:r>
+        <w:rPr>
+          <w:noProof/>
+          <w:lang w:val="en-US" w:eastAsia="de-DE"/>
+        </w:rPr>
+        <w:t xml:space="preserve">00 CTC entries are allowed, ie giving a max stimulus duration of </w:t>
+      </w:r>
+      <w:r>
+        <w:rPr>
+          <w:noProof/>
+          <w:lang w:val="en-US" w:eastAsia="de-DE"/>
+        </w:rPr>
+        <w:t>25</w:t>
+      </w:r>
+      <w:r>
+        <w:rPr>
+          <w:noProof/>
+          <w:lang w:val="en-US" w:eastAsia="de-DE"/>
+        </w:rPr>
+        <w:t>00*0.5s = 1</w:t>
+      </w:r>
+      <w:r>
+        <w:rPr>
+          <w:noProof/>
+          <w:lang w:val="en-US" w:eastAsia="de-DE"/>
+        </w:rPr>
+        <w:t>25</w:t>
+      </w:r>
+      <w:r>
+        <w:rPr>
+          <w:noProof/>
+          <w:lang w:val="en-US" w:eastAsia="de-DE"/>
+        </w:rPr>
+        <w:t xml:space="preserve">0s </w:t>
+      </w:r>
+      <w:r>
+        <w:rPr>
+          <w:noProof/>
+          <w:lang w:val="en-US" w:eastAsia="de-DE"/>
+        </w:rPr>
+        <w:t>&gt;</w:t>
+      </w:r>
+      <w:r>
+        <w:rPr>
+          <w:noProof/>
+          <w:lang w:val="en-US" w:eastAsia="de-DE"/>
+        </w:rPr>
+        <w:t xml:space="preserve"> </w:t>
+      </w:r>
+      <w:r>
+        <w:rPr>
+          <w:noProof/>
+          <w:lang w:val="en-US" w:eastAsia="de-DE"/>
+        </w:rPr>
+        <w:t>2</w:t>
+      </w:r>
+      <w:r>
+        <w:rPr>
+          <w:noProof/>
+          <w:lang w:val="en-US" w:eastAsia="de-DE"/>
+        </w:rPr>
+        <w:t>0</w:t>
+      </w:r>
+      <w:r>
+        <w:rPr>
+          <w:noProof/>
+          <w:lang w:val="en-US" w:eastAsia="de-DE"/>
+        </w:rPr>
+        <w:t xml:space="preserve"> minutes</w:t>
+      </w:r>
+    </w:p>
+    <w:p>
+      <w:pPr>
+        <w:rPr>
+          <w:noProof/>
+          <w:lang w:val="en-US" w:eastAsia="de-DE"/>
+        </w:rPr>
+      </w:pPr>
+      <w:r>
+        <w:rPr>
+          <w:noProof/>
+          <w:lang w:val="en-US" w:eastAsia="de-DE"/>
+        </w:rPr>
+        <w:t>Also f</w:t>
+      </w:r>
+      <w:r>
+        <w:rPr>
+          <w:noProof/>
+          <w:lang w:val="en-US" w:eastAsia="de-DE"/>
+        </w:rPr>
+        <w:t>ixed a bug i</w:t>
+      </w:r>
+      <w:r>
+        <w:rPr>
+          <w:noProof/>
+          <w:lang w:val="en-US" w:eastAsia="de-DE"/>
+        </w:rPr>
+        <w:t>n EXECCTC: the last pulse was al</w:t>
+      </w:r>
+      <w:r>
+        <w:rPr>
+          <w:noProof/>
+          <w:lang w:val="en-US" w:eastAsia="de-DE"/>
+        </w:rPr>
+        <w:t xml:space="preserve">ways dropped </w:t>
+      </w:r>
+      <w:r>
+        <w:rPr>
+          <w:noProof/>
+          <w:lang w:val="en-US" w:eastAsia="de-DE"/>
+        </w:rPr>
+        <w:sym w:font="Wingdings" w:char="F0E0"/>
+      </w:r>
+      <w:r>
+        <w:rPr>
+          <w:noProof/>
+          <w:lang w:val="en-US" w:eastAsia="de-DE"/>
+        </w:rPr>
+        <w:t xml:space="preserve"> changed the end of loop statement</w:t>
+      </w:r>
+    </w:p>
+    <w:p>
+      <w:pPr>
+        <w:rPr>
+          <w:noProof/>
+          <w:lang w:val="en-US" w:eastAsia="de-DE"/>
+        </w:rPr>
+      </w:pPr>
+    </w:p>
+    <w:p>
+      <w:pPr>
+        <w:rPr>
+          <w:noProof/>
+          <w:lang w:val="en-US" w:eastAsia="de-DE"/>
+        </w:rPr>
+      </w:pPr>
+      <w:r>
+        <w:rPr>
+          <w:noProof/>
+          <w:lang w:val="en-US" w:eastAsia="de-DE"/>
+        </w:rPr>
+        <w:t>Works nicely: sine wave</w:t>
+      </w:r>
+    </w:p>
+    <w:p>
+      <w:pPr>
+        <w:rPr>
+          <w:noProof/>
+          <w:lang w:val="en-US" w:eastAsia="de-DE"/>
+        </w:rPr>
+      </w:pPr>
+      <w:r>
+        <w:rPr>
+          <w:noProof/>
+          <w:lang w:eastAsia="de-DE"/>
+        </w:rPr>
+        <w:drawing>
+          <wp:inline distT="0" distB="0" distL="0" distR="0" wp14:anchorId="71B79B2A" wp14:editId="6995464A">
+            <wp:extent cx="5760720" cy="3409315"/>
+            <wp:effectExtent l="0" t="0" r="0" b="635"/>
+            <wp:docPr id="5" name="Grafik 5"/>
+            <wp:cNvGraphicFramePr>
+              <a:graphicFrameLocks xmlns:a="http://schemas.openxmlformats.org/drawingml/2006/main" noChangeAspect="1"/>
+            </wp:cNvGraphicFramePr>
+            <a:graphic xmlns:a="http://schemas.openxmlformats.org/drawingml/2006/main">
+              <a:graphicData uri="http://schemas.openxmlformats.org/drawingml/2006/picture">
+                <pic:pic xmlns:pic="http://schemas.openxmlformats.org/drawingml/2006/picture">
+                  <pic:nvPicPr>
+                    <pic:cNvPr id="1" name=""/>
+                    <pic:cNvPicPr/>
+                  </pic:nvPicPr>
+                  <pic:blipFill>
+                    <a:blip r:embed="rId9"/>
+                    <a:stretch>
+                      <a:fillRect/>
+                    </a:stretch>
+                  </pic:blipFill>
+                  <pic:spPr>
+                    <a:xfrm>
+                      <a:off x="0" y="0"/>
                       <a:ext cx="5760720" cy="3409315"/>
                     </a:xfrm>
                     <a:prstGeom prst="rect">
@@ -715,19 +1170,22 @@
     </w:p>
     <w:p>
       <w:pPr>
-        <w:rPr>
-          <w:noProof/>
-          <w:lang w:val="en-US" w:eastAsia="de-DE"/>
-        </w:rPr>
-      </w:pPr>
+        <w:pStyle w:val="berschrift1"/>
+        <w:rPr>
+          <w:noProof/>
+          <w:lang w:val="en-US" w:eastAsia="de-DE"/>
+        </w:rPr>
+      </w:pPr>
+      <w:bookmarkStart w:id="1" w:name="_Toc72333513"/>
       <w:r>
         <w:rPr>
           <w:noProof/>
           <w:lang w:val="en-US" w:eastAsia="de-DE"/>
         </w:rPr>
         <w:lastRenderedPageBreak/>
-        <w:t>How it works:</w:t>
-      </w:r>
+        <w:t>How it works</w:t>
+      </w:r>
+      <w:bookmarkEnd w:id="1"/>
     </w:p>
     <w:p>
       <w:pPr>
@@ -779,7 +1237,7 @@
                     </pic:cNvPicPr>
                   </pic:nvPicPr>
                   <pic:blipFill>
-                    <a:blip r:embed="rId9">
+                    <a:blip r:embed="rId10">
                       <a:extLst>
                         <a:ext uri="{28A0092B-C50C-407E-A947-70E740481C1C}">
                           <a14:useLocalDpi xmlns:a14="http://schemas.microsoft.com/office/drawing/2010/main" val="0"/>
@@ -867,7 +1325,7 @@
                     </pic:cNvPicPr>
                   </pic:nvPicPr>
                   <pic:blipFill>
-                    <a:blip r:embed="rId10">
+                    <a:blip r:embed="rId11">
                       <a:extLst>
                         <a:ext uri="{28A0092B-C50C-407E-A947-70E740481C1C}">
                           <a14:useLocalDpi xmlns:a14="http://schemas.microsoft.com/office/drawing/2010/main" val="0"/>
@@ -1023,7 +1481,7 @@
                     </pic:cNvPicPr>
                   </pic:nvPicPr>
                   <pic:blipFill>
-                    <a:blip r:embed="rId11">
+                    <a:blip r:embed="rId12">
                       <a:extLst>
                         <a:ext uri="{28A0092B-C50C-407E-A947-70E740481C1C}">
                           <a14:useLocalDpi xmlns:a14="http://schemas.microsoft.com/office/drawing/2010/main" val="0"/>
@@ -1081,8 +1539,6 @@
         </w:rPr>
         <w:t xml:space="preserve">? Each time the counter (TCNT1) hits the bottom an interrupt is fired (timer overflow) which we can service using </w:t>
       </w:r>
-      <w:bookmarkStart w:id="0" w:name="_GoBack"/>
-      <w:bookmarkEnd w:id="0"/>
     </w:p>
     <w:p>
       <w:pPr>
@@ -1165,7 +1621,7 @@
                     </pic:cNvPicPr>
                   </pic:nvPicPr>
                   <pic:blipFill>
-                    <a:blip r:embed="rId8">
+                    <a:blip r:embed="rId9">
                       <a:extLst>
                         <a:ext uri="{28A0092B-C50C-407E-A947-70E740481C1C}">
                           <a14:useLocalDpi xmlns:a14="http://schemas.microsoft.com/office/drawing/2010/main" val="0"/>
@@ -1203,6 +1659,1011 @@
           <w:lang w:val="en-US"/>
         </w:rPr>
       </w:pPr>
+    </w:p>
+    <w:p>
+      <w:pPr>
+        <w:pStyle w:val="berschrift1"/>
+        <w:rPr>
+          <w:lang w:val="en-US"/>
+        </w:rPr>
+      </w:pPr>
+      <w:bookmarkStart w:id="2" w:name="_Toc72333514"/>
+      <w:r>
+        <w:rPr>
+          <w:lang w:val="en-US"/>
+        </w:rPr>
+        <w:t xml:space="preserve">How the </w:t>
+      </w:r>
+      <w:proofErr w:type="spellStart"/>
+      <w:r>
+        <w:rPr>
+          <w:lang w:val="en-US"/>
+        </w:rPr>
+        <w:t>optocoupler</w:t>
+      </w:r>
+      <w:proofErr w:type="spellEnd"/>
+      <w:r>
+        <w:rPr>
+          <w:lang w:val="en-US"/>
+        </w:rPr>
+        <w:t xml:space="preserve"> changes the signal</w:t>
+      </w:r>
+      <w:bookmarkEnd w:id="2"/>
+    </w:p>
+    <w:p>
+      <w:pPr>
+        <w:rPr>
+          <w:lang w:val="en-US"/>
+        </w:rPr>
+      </w:pPr>
+    </w:p>
+    <w:p>
+      <w:pPr>
+        <w:rPr>
+          <w:lang w:val="en-US"/>
+        </w:rPr>
+      </w:pPr>
+      <w:r>
+        <w:rPr>
+          <w:lang w:val="en-US"/>
+        </w:rPr>
+        <w:t>T</w:t>
+      </w:r>
+      <w:r>
+        <w:rPr>
+          <w:lang w:val="en-US"/>
+        </w:rPr>
+        <w:t xml:space="preserve">he </w:t>
+      </w:r>
+      <w:proofErr w:type="spellStart"/>
+      <w:r>
+        <w:rPr>
+          <w:lang w:val="en-US"/>
+        </w:rPr>
+        <w:t>Optocoupler</w:t>
+      </w:r>
+      <w:proofErr w:type="spellEnd"/>
+      <w:r>
+        <w:rPr>
+          <w:lang w:val="en-US"/>
+        </w:rPr>
+        <w:t xml:space="preserve"> </w:t>
+      </w:r>
+      <w:r>
+        <w:rPr>
+          <w:lang w:val="en-US"/>
+        </w:rPr>
+        <w:t xml:space="preserve">is a quite low speed </w:t>
+      </w:r>
+      <w:r>
+        <w:rPr>
+          <w:lang w:val="en-US"/>
+        </w:rPr>
+        <w:t>PC817:</w:t>
+      </w:r>
+    </w:p>
+    <w:p>
+      <w:pPr>
+        <w:rPr>
+          <w:lang w:val="en-US"/>
+        </w:rPr>
+      </w:pPr>
+      <w:r>
+        <w:rPr>
+          <w:lang w:val="en-US"/>
+        </w:rPr>
+        <w:t>Onset of pulse:</w:t>
+      </w:r>
+    </w:p>
+    <w:p>
+      <w:pPr>
+        <w:rPr>
+          <w:lang w:val="en-US"/>
+        </w:rPr>
+      </w:pPr>
+      <w:r>
+        <w:rPr>
+          <w:noProof/>
+          <w:lang w:eastAsia="de-DE"/>
+        </w:rPr>
+        <w:lastRenderedPageBreak/>
+        <w:drawing>
+          <wp:inline distT="0" distB="0" distL="0" distR="0" wp14:anchorId="771C4323" wp14:editId="3323F511">
+            <wp:extent cx="5760720" cy="3373755"/>
+            <wp:effectExtent l="0" t="0" r="0" b="0"/>
+            <wp:docPr id="10" name="Grafik 10"/>
+            <wp:cNvGraphicFramePr>
+              <a:graphicFrameLocks xmlns:a="http://schemas.openxmlformats.org/drawingml/2006/main" noChangeAspect="1"/>
+            </wp:cNvGraphicFramePr>
+            <a:graphic xmlns:a="http://schemas.openxmlformats.org/drawingml/2006/main">
+              <a:graphicData uri="http://schemas.openxmlformats.org/drawingml/2006/picture">
+                <pic:pic xmlns:pic="http://schemas.openxmlformats.org/drawingml/2006/picture">
+                  <pic:nvPicPr>
+                    <pic:cNvPr id="1" name=""/>
+                    <pic:cNvPicPr/>
+                  </pic:nvPicPr>
+                  <pic:blipFill>
+                    <a:blip r:embed="rId13"/>
+                    <a:stretch>
+                      <a:fillRect/>
+                    </a:stretch>
+                  </pic:blipFill>
+                  <pic:spPr>
+                    <a:xfrm>
+                      <a:off x="0" y="0"/>
+                      <a:ext cx="5760720" cy="3373755"/>
+                    </a:xfrm>
+                    <a:prstGeom prst="rect">
+                      <a:avLst/>
+                    </a:prstGeom>
+                  </pic:spPr>
+                </pic:pic>
+              </a:graphicData>
+            </a:graphic>
+          </wp:inline>
+        </w:drawing>
+      </w:r>
+    </w:p>
+    <w:p>
+      <w:pPr>
+        <w:rPr>
+          <w:lang w:val="en-US"/>
+        </w:rPr>
+      </w:pPr>
+      <w:r>
+        <w:rPr>
+          <w:lang w:val="en-US"/>
+        </w:rPr>
+        <w:t>A delay of roughly 2us</w:t>
+      </w:r>
+    </w:p>
+    <w:p>
+      <w:pPr>
+        <w:rPr>
+          <w:lang w:val="en-US"/>
+        </w:rPr>
+      </w:pPr>
+      <w:r>
+        <w:rPr>
+          <w:lang w:val="en-US"/>
+        </w:rPr>
+        <w:t>How about the offset</w:t>
+      </w:r>
+    </w:p>
+    <w:p>
+      <w:pPr>
+        <w:rPr>
+          <w:lang w:val="en-US"/>
+        </w:rPr>
+      </w:pPr>
+      <w:r>
+        <w:rPr>
+          <w:noProof/>
+          <w:lang w:eastAsia="de-DE"/>
+        </w:rPr>
+        <w:drawing>
+          <wp:inline distT="0" distB="0" distL="0" distR="0" wp14:anchorId="43C1100D" wp14:editId="15F8BFDA">
+            <wp:extent cx="5760720" cy="3382645"/>
+            <wp:effectExtent l="0" t="0" r="0" b="8255"/>
+            <wp:docPr id="11" name="Grafik 11"/>
+            <wp:cNvGraphicFramePr>
+              <a:graphicFrameLocks xmlns:a="http://schemas.openxmlformats.org/drawingml/2006/main" noChangeAspect="1"/>
+            </wp:cNvGraphicFramePr>
+            <a:graphic xmlns:a="http://schemas.openxmlformats.org/drawingml/2006/main">
+              <a:graphicData uri="http://schemas.openxmlformats.org/drawingml/2006/picture">
+                <pic:pic xmlns:pic="http://schemas.openxmlformats.org/drawingml/2006/picture">
+                  <pic:nvPicPr>
+                    <pic:cNvPr id="1" name=""/>
+                    <pic:cNvPicPr/>
+                  </pic:nvPicPr>
+                  <pic:blipFill>
+                    <a:blip r:embed="rId14"/>
+                    <a:stretch>
+                      <a:fillRect/>
+                    </a:stretch>
+                  </pic:blipFill>
+                  <pic:spPr>
+                    <a:xfrm>
+                      <a:off x="0" y="0"/>
+                      <a:ext cx="5760720" cy="3382645"/>
+                    </a:xfrm>
+                    <a:prstGeom prst="rect">
+                      <a:avLst/>
+                    </a:prstGeom>
+                  </pic:spPr>
+                </pic:pic>
+              </a:graphicData>
+            </a:graphic>
+          </wp:inline>
+        </w:drawing>
+      </w:r>
+    </w:p>
+    <w:p>
+      <w:pPr>
+        <w:rPr>
+          <w:lang w:val="en-US"/>
+        </w:rPr>
+      </w:pPr>
+      <w:r>
+        <w:rPr>
+          <w:lang w:val="en-US"/>
+        </w:rPr>
+        <w:t>This looks worse with &gt;30us</w:t>
+      </w:r>
+      <w:r>
+        <w:rPr>
+          <w:lang w:val="en-US"/>
+        </w:rPr>
+        <w:t xml:space="preserve"> (with a 4R7K pullup)</w:t>
+      </w:r>
+      <w:r>
+        <w:rPr>
+          <w:lang w:val="en-US"/>
+        </w:rPr>
+        <w:t>, but the slow recovery is related to the large pullup (i.e. slow discharge of capacitance of the photo transistor)</w:t>
+      </w:r>
+    </w:p>
+    <w:p>
+      <w:pPr>
+        <w:rPr>
+          <w:lang w:val="en-US"/>
+        </w:rPr>
+      </w:pPr>
+      <w:r>
+        <w:rPr>
+          <w:noProof/>
+          <w:lang w:eastAsia="de-DE"/>
+        </w:rPr>
+        <w:lastRenderedPageBreak/>
+        <w:drawing>
+          <wp:inline distT="0" distB="0" distL="0" distR="0" wp14:anchorId="242D0F4C" wp14:editId="5302CDA0">
+            <wp:extent cx="5760720" cy="3371215"/>
+            <wp:effectExtent l="0" t="0" r="0" b="635"/>
+            <wp:docPr id="12" name="Grafik 12"/>
+            <wp:cNvGraphicFramePr>
+              <a:graphicFrameLocks xmlns:a="http://schemas.openxmlformats.org/drawingml/2006/main" noChangeAspect="1"/>
+            </wp:cNvGraphicFramePr>
+            <a:graphic xmlns:a="http://schemas.openxmlformats.org/drawingml/2006/main">
+              <a:graphicData uri="http://schemas.openxmlformats.org/drawingml/2006/picture">
+                <pic:pic xmlns:pic="http://schemas.openxmlformats.org/drawingml/2006/picture">
+                  <pic:nvPicPr>
+                    <pic:cNvPr id="1" name=""/>
+                    <pic:cNvPicPr/>
+                  </pic:nvPicPr>
+                  <pic:blipFill>
+                    <a:blip r:embed="rId15"/>
+                    <a:stretch>
+                      <a:fillRect/>
+                    </a:stretch>
+                  </pic:blipFill>
+                  <pic:spPr>
+                    <a:xfrm>
+                      <a:off x="0" y="0"/>
+                      <a:ext cx="5760720" cy="3371215"/>
+                    </a:xfrm>
+                    <a:prstGeom prst="rect">
+                      <a:avLst/>
+                    </a:prstGeom>
+                  </pic:spPr>
+                </pic:pic>
+              </a:graphicData>
+            </a:graphic>
+          </wp:inline>
+        </w:drawing>
+      </w:r>
+    </w:p>
+    <w:p>
+      <w:pPr>
+        <w:rPr>
+          <w:lang w:val="en-US"/>
+        </w:rPr>
+      </w:pPr>
+      <w:r>
+        <w:rPr>
+          <w:lang w:val="en-US"/>
+        </w:rPr>
+        <w:t>E.g. a</w:t>
+      </w:r>
+      <w:r>
+        <w:rPr>
+          <w:lang w:val="en-US"/>
+        </w:rPr>
+        <w:t xml:space="preserve"> 16us pulse gets translated to a </w:t>
+      </w:r>
+      <w:r>
+        <w:rPr>
+          <w:lang w:val="en-US"/>
+        </w:rPr>
+        <w:t>48us pulse with a very badly defined rise</w:t>
+      </w:r>
+      <w:r>
+        <w:rPr>
+          <w:lang w:val="en-US"/>
+        </w:rPr>
+        <w:t xml:space="preserve">. Luckily, we do not operate at that time scale. </w:t>
+      </w:r>
+      <w:r>
+        <w:rPr>
+          <w:lang w:val="en-US"/>
+        </w:rPr>
+        <w:t xml:space="preserve"> </w:t>
+      </w:r>
+    </w:p>
+    <w:p>
+      <w:pPr>
+        <w:rPr>
+          <w:lang w:val="en-US"/>
+        </w:rPr>
+      </w:pPr>
+      <w:r>
+        <w:rPr>
+          <w:lang w:val="en-US"/>
+        </w:rPr>
+        <w:t xml:space="preserve">Now this gets better if the pullup gets smaller, using 470R </w:t>
+      </w:r>
+      <w:proofErr w:type="spellStart"/>
+      <w:r>
+        <w:rPr>
+          <w:lang w:val="en-US"/>
+        </w:rPr>
+        <w:t>get’s</w:t>
+      </w:r>
+      <w:proofErr w:type="spellEnd"/>
+      <w:r>
+        <w:rPr>
+          <w:lang w:val="en-US"/>
+        </w:rPr>
+        <w:t xml:space="preserve"> us the following</w:t>
+      </w:r>
+    </w:p>
+    <w:p>
+      <w:pPr>
+        <w:rPr>
+          <w:lang w:val="en-US"/>
+        </w:rPr>
+      </w:pPr>
+      <w:r>
+        <w:rPr>
+          <w:noProof/>
+          <w:lang w:eastAsia="de-DE"/>
+        </w:rPr>
+        <w:drawing>
+          <wp:inline distT="0" distB="0" distL="0" distR="0" wp14:anchorId="7701F433" wp14:editId="3CF1DEC0">
+            <wp:extent cx="5760720" cy="3408045"/>
+            <wp:effectExtent l="0" t="0" r="0" b="1905"/>
+            <wp:docPr id="13" name="Grafik 13"/>
+            <wp:cNvGraphicFramePr>
+              <a:graphicFrameLocks xmlns:a="http://schemas.openxmlformats.org/drawingml/2006/main" noChangeAspect="1"/>
+            </wp:cNvGraphicFramePr>
+            <a:graphic xmlns:a="http://schemas.openxmlformats.org/drawingml/2006/main">
+              <a:graphicData uri="http://schemas.openxmlformats.org/drawingml/2006/picture">
+                <pic:pic xmlns:pic="http://schemas.openxmlformats.org/drawingml/2006/picture">
+                  <pic:nvPicPr>
+                    <pic:cNvPr id="1" name=""/>
+                    <pic:cNvPicPr/>
+                  </pic:nvPicPr>
+                  <pic:blipFill>
+                    <a:blip r:embed="rId16"/>
+                    <a:stretch>
+                      <a:fillRect/>
+                    </a:stretch>
+                  </pic:blipFill>
+                  <pic:spPr>
+                    <a:xfrm>
+                      <a:off x="0" y="0"/>
+                      <a:ext cx="5760720" cy="3408045"/>
+                    </a:xfrm>
+                    <a:prstGeom prst="rect">
+                      <a:avLst/>
+                    </a:prstGeom>
+                  </pic:spPr>
+                </pic:pic>
+              </a:graphicData>
+            </a:graphic>
+          </wp:inline>
+        </w:drawing>
+      </w:r>
+    </w:p>
+    <w:p>
+      <w:pPr>
+        <w:rPr>
+          <w:lang w:val="en-US"/>
+        </w:rPr>
+      </w:pPr>
+      <w:r>
+        <w:rPr>
+          <w:lang w:val="en-US"/>
+        </w:rPr>
+        <w:t xml:space="preserve">A </w:t>
+      </w:r>
+      <w:r>
+        <w:rPr>
+          <w:lang w:val="en-US"/>
+        </w:rPr>
+        <w:t xml:space="preserve">pretty consistent </w:t>
+      </w:r>
+      <w:r>
+        <w:rPr>
+          <w:lang w:val="en-US"/>
+        </w:rPr>
+        <w:t xml:space="preserve">2us onset and a 14us offset delay, this is constant at pulses &gt;100us, i.e. in the </w:t>
+      </w:r>
+      <w:proofErr w:type="spellStart"/>
+      <w:r>
+        <w:rPr>
+          <w:lang w:val="en-US"/>
+        </w:rPr>
+        <w:t>ms</w:t>
+      </w:r>
+      <w:proofErr w:type="spellEnd"/>
+      <w:r>
+        <w:rPr>
+          <w:lang w:val="en-US"/>
+        </w:rPr>
+        <w:t xml:space="preserve"> range we are ok</w:t>
+      </w:r>
+      <w:r>
+        <w:rPr>
+          <w:lang w:val="en-US"/>
+        </w:rPr>
+        <w:t xml:space="preserve"> and each pulse is roughly</w:t>
+      </w:r>
+      <w:r>
+        <w:rPr>
+          <w:lang w:val="en-US"/>
+        </w:rPr>
+        <w:t xml:space="preserve"> </w:t>
+      </w:r>
+      <w:r>
+        <w:rPr>
+          <w:lang w:val="en-US"/>
+        </w:rPr>
+        <w:t>12us too long … We have a timer resolution of 4us, but using count-up/down as in phase correct PWM, the actual resolution is 8us. So we could subtract one tick from every pulse which would bring down the error to 4us, but I guess that is overkill for the thermode…</w:t>
+      </w:r>
+    </w:p>
+    <w:p>
+      <w:pPr>
+        <w:pStyle w:val="berschrift1"/>
+        <w:rPr>
+          <w:lang w:val="en-US"/>
+        </w:rPr>
+      </w:pPr>
+      <w:bookmarkStart w:id="3" w:name="_Toc72333515"/>
+      <w:r>
+        <w:rPr>
+          <w:lang w:val="en-US"/>
+        </w:rPr>
+        <w:lastRenderedPageBreak/>
+        <w:t>The VAS feature</w:t>
+      </w:r>
+      <w:bookmarkEnd w:id="3"/>
+    </w:p>
+    <w:p>
+      <w:pPr>
+        <w:rPr>
+          <w:lang w:val="en-US"/>
+        </w:rPr>
+      </w:pPr>
+      <w:r>
+        <w:rPr>
+          <w:lang w:val="en-US"/>
+        </w:rPr>
+        <w:t>Finally, I have added a</w:t>
+      </w:r>
+      <w:r>
+        <w:rPr>
+          <w:lang w:val="en-US"/>
+        </w:rPr>
+        <w:t>n experimental</w:t>
+      </w:r>
+      <w:r>
+        <w:rPr>
+          <w:lang w:val="en-US"/>
+        </w:rPr>
+        <w:t xml:space="preserve"> VAS feature</w:t>
+      </w:r>
+      <w:r>
+        <w:rPr>
+          <w:lang w:val="en-US"/>
+        </w:rPr>
+        <w:t xml:space="preserve">. The command </w:t>
+      </w:r>
+      <w:r>
+        <w:rPr>
+          <w:lang w:val="en-US"/>
+        </w:rPr>
+        <w:t xml:space="preserve">READVAS returns the time in </w:t>
+      </w:r>
+      <w:proofErr w:type="spellStart"/>
+      <w:r>
+        <w:rPr>
+          <w:lang w:val="en-US"/>
+        </w:rPr>
+        <w:t>ms</w:t>
+      </w:r>
+      <w:proofErr w:type="spellEnd"/>
+      <w:r>
+        <w:rPr>
+          <w:lang w:val="en-US"/>
+        </w:rPr>
+        <w:t xml:space="preserve"> (like GETTIME) since the </w:t>
+      </w:r>
+      <w:proofErr w:type="spellStart"/>
+      <w:r>
+        <w:rPr>
+          <w:lang w:val="en-US"/>
+        </w:rPr>
+        <w:t>Thermoino</w:t>
+      </w:r>
+      <w:proofErr w:type="spellEnd"/>
+      <w:r>
+        <w:rPr>
+          <w:lang w:val="en-US"/>
+        </w:rPr>
+        <w:t xml:space="preserve"> has been powered-up</w:t>
+      </w:r>
+      <w:r>
+        <w:rPr>
+          <w:lang w:val="en-US"/>
+        </w:rPr>
+        <w:t xml:space="preserve"> and a reading of the potentiometer (0</w:t>
+      </w:r>
+      <w:proofErr w:type="gramStart"/>
+      <w:r>
+        <w:rPr>
+          <w:lang w:val="en-US"/>
+        </w:rPr>
+        <w:t>..1023</w:t>
+      </w:r>
+      <w:proofErr w:type="gramEnd"/>
+      <w:r>
+        <w:rPr>
+          <w:lang w:val="en-US"/>
+        </w:rPr>
+        <w:t>)</w:t>
+      </w:r>
+      <w:r>
+        <w:rPr>
+          <w:lang w:val="en-US"/>
+        </w:rPr>
+        <w:t>.</w:t>
+      </w:r>
+      <w:r>
+        <w:rPr>
+          <w:lang w:val="en-US"/>
+        </w:rPr>
+        <w:t xml:space="preserve"> This might inter</w:t>
+      </w:r>
+      <w:r>
+        <w:rPr>
+          <w:lang w:val="en-US"/>
+        </w:rPr>
+        <w:t>fere with EXECCTC, but will not interfere with EXECCTCPWM.</w:t>
+      </w:r>
+    </w:p>
+    <w:p>
+      <w:pPr>
+        <w:rPr>
+          <w:lang w:val="en-US"/>
+        </w:rPr>
+      </w:pPr>
+      <w:r>
+        <w:rPr>
+          <w:lang w:val="en-US"/>
+        </w:rPr>
+        <w:t xml:space="preserve">Simply connect a potentiometer </w:t>
+      </w:r>
+      <w:r>
+        <w:rPr>
+          <w:lang w:val="en-US"/>
+        </w:rPr>
+        <w:t xml:space="preserve">(&gt;= 10KOhms) </w:t>
+      </w:r>
+      <w:r>
+        <w:rPr>
+          <w:lang w:val="en-US"/>
+        </w:rPr>
+        <w:t>to the following BNC</w:t>
+      </w:r>
+      <w:r>
+        <w:rPr>
+          <w:lang w:val="en-US"/>
+        </w:rPr>
+        <w:t>s</w:t>
+      </w:r>
+      <w:r>
+        <w:rPr>
+          <w:lang w:val="en-US"/>
+        </w:rPr>
+        <w:t>:</w:t>
+      </w:r>
+    </w:p>
+    <w:p>
+      <w:pPr>
+        <w:rPr>
+          <w:lang w:val="en-US"/>
+        </w:rPr>
+      </w:pPr>
+      <w:r>
+        <w:rPr>
+          <w:noProof/>
+          <w:lang w:eastAsia="de-DE"/>
+        </w:rPr>
+        <w:drawing>
+          <wp:inline distT="0" distB="0" distL="0" distR="0">
+            <wp:extent cx="5760720" cy="3240405"/>
+            <wp:effectExtent l="0" t="0" r="0" b="0"/>
+            <wp:docPr id="14" name="Grafik 14" descr="C:\Users\buechel\Dropbox\DSCPDC_0003_BURST20210519130452590_COVER.JPG"/>
+            <wp:cNvGraphicFramePr>
+              <a:graphicFrameLocks xmlns:a="http://schemas.openxmlformats.org/drawingml/2006/main" noChangeAspect="1"/>
+            </wp:cNvGraphicFramePr>
+            <a:graphic xmlns:a="http://schemas.openxmlformats.org/drawingml/2006/main">
+              <a:graphicData uri="http://schemas.openxmlformats.org/drawingml/2006/picture">
+                <pic:pic xmlns:pic="http://schemas.openxmlformats.org/drawingml/2006/picture">
+                  <pic:nvPicPr>
+                    <pic:cNvPr id="0" name="Picture 1" descr="C:\Users\buechel\Dropbox\DSCPDC_0003_BURST20210519130452590_COVER.JPG"/>
+                    <pic:cNvPicPr>
+                      <a:picLocks noChangeAspect="1" noChangeArrowheads="1"/>
+                    </pic:cNvPicPr>
+                  </pic:nvPicPr>
+                  <pic:blipFill>
+                    <a:blip r:embed="rId17" cstate="print">
+                      <a:extLst>
+                        <a:ext uri="{28A0092B-C50C-407E-A947-70E740481C1C}">
+                          <a14:useLocalDpi xmlns:a14="http://schemas.microsoft.com/office/drawing/2010/main" val="0"/>
+                        </a:ext>
+                      </a:extLst>
+                    </a:blip>
+                    <a:srcRect/>
+                    <a:stretch>
+                      <a:fillRect/>
+                    </a:stretch>
+                  </pic:blipFill>
+                  <pic:spPr bwMode="auto">
+                    <a:xfrm>
+                      <a:off x="0" y="0"/>
+                      <a:ext cx="5760720" cy="3240405"/>
+                    </a:xfrm>
+                    <a:prstGeom prst="rect">
+                      <a:avLst/>
+                    </a:prstGeom>
+                    <a:noFill/>
+                    <a:ln>
+                      <a:noFill/>
+                    </a:ln>
+                  </pic:spPr>
+                </pic:pic>
+              </a:graphicData>
+            </a:graphic>
+          </wp:inline>
+        </w:drawing>
+      </w:r>
+    </w:p>
+    <w:p>
+      <w:pPr>
+        <w:rPr>
+          <w:lang w:val="en-US"/>
+        </w:rPr>
+      </w:pPr>
+      <w:r>
+        <w:rPr>
+          <w:lang w:val="en-US"/>
+        </w:rPr>
+        <w:t>The rightmost has +5V in the middle and GND at the shield</w:t>
+      </w:r>
+      <w:r>
+        <w:rPr>
+          <w:lang w:val="en-US"/>
+        </w:rPr>
+        <w:t xml:space="preserve"> (red, black)</w:t>
+      </w:r>
+    </w:p>
+    <w:p>
+      <w:pPr>
+        <w:rPr>
+          <w:lang w:val="en-US"/>
+        </w:rPr>
+      </w:pPr>
+      <w:r>
+        <w:rPr>
+          <w:lang w:val="en-US"/>
+        </w:rPr>
+        <w:t xml:space="preserve">The one to the left </w:t>
+      </w:r>
+      <w:r>
+        <w:rPr>
+          <w:lang w:val="en-US"/>
+        </w:rPr>
+        <w:t xml:space="preserve">one (green clip) </w:t>
+      </w:r>
+      <w:r>
+        <w:rPr>
+          <w:lang w:val="en-US"/>
+        </w:rPr>
+        <w:t>has the A0 (ADC0) pin in the middle.</w:t>
+      </w:r>
+    </w:p>
+    <w:p>
+      <w:pPr>
+        <w:rPr>
+          <w:lang w:val="en-US"/>
+        </w:rPr>
+      </w:pPr>
+      <w:r>
+        <w:rPr>
+          <w:lang w:val="en-US"/>
+        </w:rPr>
+        <w:t xml:space="preserve">This is how it is wired </w:t>
+      </w:r>
+      <w:r>
+        <w:rPr>
+          <w:lang w:val="en-US"/>
+        </w:rPr>
+        <w:t>inside LUIGI</w:t>
+      </w:r>
+      <w:r>
+        <w:rPr>
+          <w:lang w:val="en-US"/>
+        </w:rPr>
+        <w:t>:</w:t>
+      </w:r>
+    </w:p>
+    <w:p>
+      <w:pPr>
+        <w:rPr>
+          <w:lang w:val="en-US"/>
+        </w:rPr>
+      </w:pPr>
+      <w:r>
+        <w:rPr>
+          <w:noProof/>
+          <w:lang w:eastAsia="de-DE"/>
+        </w:rPr>
+        <w:drawing>
+          <wp:inline distT="0" distB="0" distL="0" distR="0">
+            <wp:extent cx="5760720" cy="3240405"/>
+            <wp:effectExtent l="0" t="0" r="0" b="0"/>
+            <wp:docPr id="15" name="Grafik 15" descr="C:\Users\buechel\Dropbox\DSC_0083.JPG"/>
+            <wp:cNvGraphicFramePr>
+              <a:graphicFrameLocks xmlns:a="http://schemas.openxmlformats.org/drawingml/2006/main" noChangeAspect="1"/>
+            </wp:cNvGraphicFramePr>
+            <a:graphic xmlns:a="http://schemas.openxmlformats.org/drawingml/2006/main">
+              <a:graphicData uri="http://schemas.openxmlformats.org/drawingml/2006/picture">
+                <pic:pic xmlns:pic="http://schemas.openxmlformats.org/drawingml/2006/picture">
+                  <pic:nvPicPr>
+                    <pic:cNvPr id="0" name="Picture 2" descr="C:\Users\buechel\Dropbox\DSC_0083.JPG"/>
+                    <pic:cNvPicPr>
+                      <a:picLocks noChangeAspect="1" noChangeArrowheads="1"/>
+                    </pic:cNvPicPr>
+                  </pic:nvPicPr>
+                  <pic:blipFill>
+                    <a:blip r:embed="rId18" cstate="print">
+                      <a:extLst>
+                        <a:ext uri="{28A0092B-C50C-407E-A947-70E740481C1C}">
+                          <a14:useLocalDpi xmlns:a14="http://schemas.microsoft.com/office/drawing/2010/main" val="0"/>
+                        </a:ext>
+                      </a:extLst>
+                    </a:blip>
+                    <a:srcRect/>
+                    <a:stretch>
+                      <a:fillRect/>
+                    </a:stretch>
+                  </pic:blipFill>
+                  <pic:spPr bwMode="auto">
+                    <a:xfrm>
+                      <a:off x="0" y="0"/>
+                      <a:ext cx="5760720" cy="3240405"/>
+                    </a:xfrm>
+                    <a:prstGeom prst="rect">
+                      <a:avLst/>
+                    </a:prstGeom>
+                    <a:noFill/>
+                    <a:ln>
+                      <a:noFill/>
+                    </a:ln>
+                  </pic:spPr>
+                </pic:pic>
+              </a:graphicData>
+            </a:graphic>
+          </wp:inline>
+        </w:drawing>
+      </w:r>
+    </w:p>
+    <w:p>
+      <w:pPr>
+        <w:rPr>
+          <w:lang w:val="en-US"/>
+        </w:rPr>
+      </w:pPr>
+      <w:r>
+        <w:rPr>
+          <w:lang w:val="en-US"/>
+        </w:rPr>
+        <w:t xml:space="preserve"> </w:t>
+      </w:r>
+    </w:p>
+    <w:p>
+      <w:pPr>
+        <w:rPr>
+          <w:lang w:val="en-US"/>
+        </w:rPr>
+      </w:pPr>
+      <w:r>
+        <w:rPr>
+          <w:noProof/>
+          <w:lang w:eastAsia="de-DE"/>
+        </w:rPr>
+        <w:lastRenderedPageBreak/>
+        <w:drawing>
+          <wp:inline distT="0" distB="0" distL="0" distR="0">
+            <wp:extent cx="2647648" cy="1549400"/>
+            <wp:effectExtent l="0" t="0" r="635" b="0"/>
+            <wp:docPr id="16" name="Grafik 16" descr="Arduino - Potentiometer | Arduino Tutorial"/>
+            <wp:cNvGraphicFramePr>
+              <a:graphicFrameLocks xmlns:a="http://schemas.openxmlformats.org/drawingml/2006/main" noChangeAspect="1"/>
+            </wp:cNvGraphicFramePr>
+            <a:graphic xmlns:a="http://schemas.openxmlformats.org/drawingml/2006/main">
+              <a:graphicData uri="http://schemas.openxmlformats.org/drawingml/2006/picture">
+                <pic:pic xmlns:pic="http://schemas.openxmlformats.org/drawingml/2006/picture">
+                  <pic:nvPicPr>
+                    <pic:cNvPr id="0" name="Picture 3" descr="Arduino - Potentiometer | Arduino Tutorial"/>
+                    <pic:cNvPicPr>
+                      <a:picLocks noChangeAspect="1" noChangeArrowheads="1"/>
+                    </pic:cNvPicPr>
+                  </pic:nvPicPr>
+                  <pic:blipFill>
+                    <a:blip r:embed="rId19" cstate="print">
+                      <a:extLst>
+                        <a:ext uri="{28A0092B-C50C-407E-A947-70E740481C1C}">
+                          <a14:useLocalDpi xmlns:a14="http://schemas.microsoft.com/office/drawing/2010/main" val="0"/>
+                        </a:ext>
+                      </a:extLst>
+                    </a:blip>
+                    <a:srcRect/>
+                    <a:stretch>
+                      <a:fillRect/>
+                    </a:stretch>
+                  </pic:blipFill>
+                  <pic:spPr bwMode="auto">
+                    <a:xfrm>
+                      <a:off x="0" y="0"/>
+                      <a:ext cx="2654294" cy="1553289"/>
+                    </a:xfrm>
+                    <a:prstGeom prst="rect">
+                      <a:avLst/>
+                    </a:prstGeom>
+                    <a:noFill/>
+                    <a:ln>
+                      <a:noFill/>
+                    </a:ln>
+                  </pic:spPr>
+                </pic:pic>
+              </a:graphicData>
+            </a:graphic>
+          </wp:inline>
+        </w:drawing>
+      </w:r>
+    </w:p>
+    <w:p>
+      <w:pPr>
+        <w:rPr>
+          <w:lang w:val="en-US"/>
+        </w:rPr>
+      </w:pPr>
+      <w:r>
+        <w:rPr>
+          <w:lang w:val="en-US"/>
+        </w:rPr>
+        <w:t xml:space="preserve">VCC and GND will get connected to the second last BNC. The middle tap of the potentiometer (yellow) gets connected to </w:t>
+      </w:r>
+      <w:r>
+        <w:rPr>
+          <w:lang w:val="en-US"/>
+        </w:rPr>
+        <w:t xml:space="preserve">the </w:t>
+      </w:r>
+      <w:r>
+        <w:rPr>
+          <w:lang w:val="en-US"/>
+        </w:rPr>
+        <w:t>third last BNC.</w:t>
+      </w:r>
+    </w:p>
+    <w:p>
+      <w:pPr>
+        <w:rPr>
+          <w:lang w:val="en-US"/>
+        </w:rPr>
+      </w:pPr>
+      <w:r>
+        <w:rPr>
+          <w:highlight w:val="yellow"/>
+          <w:lang w:val="en-US"/>
+        </w:rPr>
+        <w:t>NEVER</w:t>
+      </w:r>
+      <w:r>
+        <w:rPr>
+          <w:lang w:val="en-US"/>
+        </w:rPr>
+        <w:t xml:space="preserve"> connect the middle tap </w:t>
+      </w:r>
+      <w:r>
+        <w:rPr>
+          <w:lang w:val="en-US"/>
+        </w:rPr>
+        <w:t xml:space="preserve">of the potentiometer </w:t>
+      </w:r>
+      <w:r>
+        <w:rPr>
+          <w:lang w:val="en-US"/>
+        </w:rPr>
+        <w:t xml:space="preserve">to the second last BNC (this will fry the potentiometer and the </w:t>
+      </w:r>
+      <w:r>
+        <w:rPr>
+          <w:lang w:val="en-US"/>
+        </w:rPr>
+        <w:t>Arduino</w:t>
+      </w:r>
+      <w:r>
+        <w:rPr>
+          <w:lang w:val="en-US"/>
+        </w:rPr>
+        <w:t>)</w:t>
+      </w:r>
+      <w:r>
+        <w:rPr>
+          <w:lang w:val="en-US"/>
+        </w:rPr>
+        <w:t>.</w:t>
+      </w:r>
+      <w:r>
+        <w:rPr>
+          <w:lang w:val="en-US"/>
+        </w:rPr>
+        <w:t xml:space="preserve"> </w:t>
+      </w:r>
+    </w:p>
+    <w:p>
+      <w:pPr>
+        <w:rPr>
+          <w:lang w:val="en-US"/>
+        </w:rPr>
+      </w:pPr>
+      <w:r>
+        <w:rPr>
+          <w:lang w:val="en-US"/>
+        </w:rPr>
+        <w:t>T</w:t>
+      </w:r>
+      <w:r>
+        <w:rPr>
+          <w:lang w:val="en-US"/>
+        </w:rPr>
+        <w:t>he potentiometer needs to be</w:t>
+      </w:r>
+      <w:bookmarkStart w:id="4" w:name="_GoBack"/>
+      <w:bookmarkEnd w:id="4"/>
+      <w:r>
+        <w:rPr>
+          <w:lang w:val="en-US"/>
+        </w:rPr>
+        <w:t xml:space="preserve"> </w:t>
+      </w:r>
+      <w:r>
+        <w:rPr>
+          <w:highlight w:val="yellow"/>
+          <w:lang w:val="en-US"/>
+        </w:rPr>
+        <w:t>AT LEAST 10K Ohms</w:t>
+      </w:r>
+      <w:r>
+        <w:rPr>
+          <w:lang w:val="en-US"/>
+        </w:rPr>
+        <w:t>.</w:t>
+      </w:r>
     </w:p>
     <w:sectPr>
       <w:pgSz w:w="11906" w:h="16838"/>
@@ -1608,6 +3069,27 @@
     <w:name w:val="Normal"/>
     <w:qFormat/>
   </w:style>
+  <w:style w:type="paragraph" w:styleId="berschrift1">
+    <w:name w:val="heading 1"/>
+    <w:basedOn w:val="Standard"/>
+    <w:next w:val="Standard"/>
+    <w:link w:val="berschrift1Zchn"/>
+    <w:uiPriority w:val="9"/>
+    <w:qFormat/>
+    <w:rsid w:val="00F41FD6"/>
+    <w:pPr>
+      <w:keepNext/>
+      <w:keepLines/>
+      <w:spacing w:before="240" w:after="0"/>
+      <w:outlineLvl w:val="0"/>
+    </w:pPr>
+    <w:rPr>
+      <w:rFonts w:asciiTheme="majorHAnsi" w:eastAsiaTheme="majorEastAsia" w:hAnsiTheme="majorHAnsi" w:cstheme="majorBidi"/>
+      <w:color w:val="2E74B5" w:themeColor="accent1" w:themeShade="BF"/>
+      <w:sz w:val="32"/>
+      <w:szCs w:val="32"/>
+    </w:rPr>
+  </w:style>
   <w:style w:type="character" w:default="1" w:styleId="Absatz-Standardschriftart">
     <w:name w:val="Default Paragraph Font"/>
     <w:uiPriority w:val="1"/>
@@ -1634,6 +3116,91 @@
     <w:uiPriority w:val="99"/>
     <w:semiHidden/>
     <w:unhideWhenUsed/>
+  </w:style>
+  <w:style w:type="paragraph" w:styleId="Titel">
+    <w:name w:val="Title"/>
+    <w:basedOn w:val="Standard"/>
+    <w:next w:val="Standard"/>
+    <w:link w:val="TitelZchn"/>
+    <w:uiPriority w:val="10"/>
+    <w:qFormat/>
+    <w:rsid w:val="00F41FD6"/>
+    <w:pPr>
+      <w:spacing w:after="0" w:line="240" w:lineRule="auto"/>
+      <w:contextualSpacing/>
+    </w:pPr>
+    <w:rPr>
+      <w:rFonts w:asciiTheme="majorHAnsi" w:eastAsiaTheme="majorEastAsia" w:hAnsiTheme="majorHAnsi" w:cstheme="majorBidi"/>
+      <w:spacing w:val="-10"/>
+      <w:kern w:val="28"/>
+      <w:sz w:val="56"/>
+      <w:szCs w:val="56"/>
+    </w:rPr>
+  </w:style>
+  <w:style w:type="character" w:customStyle="1" w:styleId="TitelZchn">
+    <w:name w:val="Titel Zchn"/>
+    <w:basedOn w:val="Absatz-Standardschriftart"/>
+    <w:link w:val="Titel"/>
+    <w:uiPriority w:val="10"/>
+    <w:rsid w:val="00F41FD6"/>
+    <w:rPr>
+      <w:rFonts w:asciiTheme="majorHAnsi" w:eastAsiaTheme="majorEastAsia" w:hAnsiTheme="majorHAnsi" w:cstheme="majorBidi"/>
+      <w:spacing w:val="-10"/>
+      <w:kern w:val="28"/>
+      <w:sz w:val="56"/>
+      <w:szCs w:val="56"/>
+    </w:rPr>
+  </w:style>
+  <w:style w:type="character" w:customStyle="1" w:styleId="berschrift1Zchn">
+    <w:name w:val="Überschrift 1 Zchn"/>
+    <w:basedOn w:val="Absatz-Standardschriftart"/>
+    <w:link w:val="berschrift1"/>
+    <w:uiPriority w:val="9"/>
+    <w:rsid w:val="00F41FD6"/>
+    <w:rPr>
+      <w:rFonts w:asciiTheme="majorHAnsi" w:eastAsiaTheme="majorEastAsia" w:hAnsiTheme="majorHAnsi" w:cstheme="majorBidi"/>
+      <w:color w:val="2E74B5" w:themeColor="accent1" w:themeShade="BF"/>
+      <w:sz w:val="32"/>
+      <w:szCs w:val="32"/>
+    </w:rPr>
+  </w:style>
+  <w:style w:type="paragraph" w:styleId="Inhaltsverzeichnisberschrift">
+    <w:name w:val="TOC Heading"/>
+    <w:basedOn w:val="berschrift1"/>
+    <w:next w:val="Standard"/>
+    <w:uiPriority w:val="39"/>
+    <w:unhideWhenUsed/>
+    <w:qFormat/>
+    <w:rsid w:val="00F41FD6"/>
+    <w:pPr>
+      <w:outlineLvl w:val="9"/>
+    </w:pPr>
+    <w:rPr>
+      <w:lang w:eastAsia="de-DE"/>
+    </w:rPr>
+  </w:style>
+  <w:style w:type="paragraph" w:styleId="Verzeichnis1">
+    <w:name w:val="toc 1"/>
+    <w:basedOn w:val="Standard"/>
+    <w:next w:val="Standard"/>
+    <w:autoRedefine/>
+    <w:uiPriority w:val="39"/>
+    <w:unhideWhenUsed/>
+    <w:rsid w:val="00F41FD6"/>
+    <w:pPr>
+      <w:spacing w:after="100"/>
+    </w:pPr>
+  </w:style>
+  <w:style w:type="character" w:styleId="Hyperlink">
+    <w:name w:val="Hyperlink"/>
+    <w:basedOn w:val="Absatz-Standardschriftart"/>
+    <w:uiPriority w:val="99"/>
+    <w:unhideWhenUsed/>
+    <w:rsid w:val="00F41FD6"/>
+    <w:rPr>
+      <w:color w:val="0563C1" w:themeColor="hyperlink"/>
+      <w:u w:val="single"/>
+    </w:rPr>
   </w:style>
 </w:styles>
 </file>
@@ -1897,4 +3464,16 @@
     </a:ext>
   </a:extLst>
 </a:theme>
+</file>
+
+<file path=customXml/item1.xml><?xml version="1.0" encoding="utf-8"?>
+<b:Sources xmlns:b="http://schemas.openxmlformats.org/officeDocument/2006/bibliography" xmlns="http://schemas.openxmlformats.org/officeDocument/2006/bibliography" SelectedStyle="\APASixthEditionOfficeOnline.xsl" StyleName="APA" Version="6"/>
+</file>
+
+<file path=customXml/itemProps1.xml><?xml version="1.0" encoding="utf-8"?>
+<ds:datastoreItem xmlns:ds="http://schemas.openxmlformats.org/officeDocument/2006/customXml" ds:itemID="{1E302E19-0578-4FC8-8C69-445A64B3407B}">
+  <ds:schemaRefs>
+    <ds:schemaRef ds:uri="http://schemas.openxmlformats.org/officeDocument/2006/bibliography"/>
+  </ds:schemaRefs>
+</ds:datastoreItem>
 </file>
</xml_diff>

<commit_message>
now with SHOCK_US (cave new syntax)
</commit_message>
<xml_diff>
--- a/Thermoino_PWM.docx
+++ b/Thermoino_PWM.docx
@@ -41,6 +41,13 @@
     </w:p>
     <w:sdt>
       <w:sdtPr>
+        <w:rPr>
+          <w:rFonts w:asciiTheme="minorHAnsi" w:eastAsiaTheme="minorHAnsi" w:hAnsiTheme="minorHAnsi" w:cstheme="minorBidi"/>
+          <w:color w:val="auto"/>
+          <w:sz w:val="22"/>
+          <w:szCs w:val="22"/>
+          <w:lang w:eastAsia="en-US"/>
+        </w:rPr>
         <w:id w:val="1106393605"/>
         <w:docPartObj>
           <w:docPartGallery w:val="Table of Contents"/>
@@ -49,13 +56,8 @@
       </w:sdtPr>
       <w:sdtEndPr>
         <w:rPr>
-          <w:rFonts w:asciiTheme="minorHAnsi" w:eastAsiaTheme="minorHAnsi" w:hAnsiTheme="minorHAnsi" w:cstheme="minorBidi"/>
           <w:b/>
           <w:bCs/>
-          <w:color w:val="auto"/>
-          <w:sz w:val="22"/>
-          <w:szCs w:val="22"/>
-          <w:lang w:eastAsia="en-US"/>
         </w:rPr>
       </w:sdtEndPr>
       <w:sdtContent>
@@ -74,7 +76,9 @@
               <w:tab w:val="right" w:leader="dot" w:pos="9062"/>
             </w:tabs>
             <w:rPr>
+              <w:rFonts w:eastAsiaTheme="minorEastAsia"/>
               <w:noProof/>
+              <w:lang w:eastAsia="de-DE"/>
             </w:rPr>
           </w:pPr>
           <w:r>
@@ -98,7 +102,7 @@
             </w:rPr>
             <w:fldChar w:fldCharType="separate"/>
           </w:r>
-          <w:hyperlink w:anchor="_Toc72333512" w:history="1">
+          <w:hyperlink w:anchor="_Toc72649452" w:history="1">
             <w:r>
               <w:rPr>
                 <w:rStyle w:val="Hyperlink"/>
@@ -126,7 +130,7 @@
                 <w:noProof/>
                 <w:webHidden/>
               </w:rPr>
-              <w:instrText xml:space="preserve"> PAGEREF _Toc72333512 \h </w:instrText>
+              <w:instrText xml:space="preserve"> PAGEREF _Toc72649452 \h </w:instrText>
             </w:r>
             <w:r>
               <w:rPr>
@@ -146,7 +150,7 @@
                 <w:noProof/>
                 <w:webHidden/>
               </w:rPr>
-              <w:t>1</w:t>
+              <w:t>2</w:t>
             </w:r>
             <w:r>
               <w:rPr>
@@ -164,10 +168,12 @@
               <w:tab w:val="right" w:leader="dot" w:pos="9062"/>
             </w:tabs>
             <w:rPr>
+              <w:rFonts w:eastAsiaTheme="minorEastAsia"/>
               <w:noProof/>
+              <w:lang w:eastAsia="de-DE"/>
             </w:rPr>
           </w:pPr>
-          <w:hyperlink w:anchor="_Toc72333513" w:history="1">
+          <w:hyperlink w:anchor="_Toc72649453" w:history="1">
             <w:r>
               <w:rPr>
                 <w:rStyle w:val="Hyperlink"/>
@@ -195,76 +201,7 @@
                 <w:noProof/>
                 <w:webHidden/>
               </w:rPr>
-              <w:instrText xml:space="preserve"> PAGEREF _Toc72333513 \h </w:instrText>
-            </w:r>
-            <w:r>
-              <w:rPr>
-                <w:noProof/>
-                <w:webHidden/>
-              </w:rPr>
-            </w:r>
-            <w:r>
-              <w:rPr>
-                <w:noProof/>
-                <w:webHidden/>
-              </w:rPr>
-              <w:fldChar w:fldCharType="separate"/>
-            </w:r>
-            <w:r>
-              <w:rPr>
-                <w:noProof/>
-                <w:webHidden/>
-              </w:rPr>
-              <w:t>4</w:t>
-            </w:r>
-            <w:r>
-              <w:rPr>
-                <w:noProof/>
-                <w:webHidden/>
-              </w:rPr>
-              <w:fldChar w:fldCharType="end"/>
-            </w:r>
-          </w:hyperlink>
-        </w:p>
-        <w:p>
-          <w:pPr>
-            <w:pStyle w:val="Verzeichnis1"/>
-            <w:tabs>
-              <w:tab w:val="right" w:leader="dot" w:pos="9062"/>
-            </w:tabs>
-            <w:rPr>
-              <w:noProof/>
-            </w:rPr>
-          </w:pPr>
-          <w:hyperlink w:anchor="_Toc72333514" w:history="1">
-            <w:r>
-              <w:rPr>
-                <w:rStyle w:val="Hyperlink"/>
-                <w:noProof/>
-                <w:lang w:val="en-US"/>
-              </w:rPr>
-              <w:t>How the optocoupler changes the signal</w:t>
-            </w:r>
-            <w:r>
-              <w:rPr>
-                <w:noProof/>
-                <w:webHidden/>
-              </w:rPr>
-              <w:tab/>
-            </w:r>
-            <w:r>
-              <w:rPr>
-                <w:noProof/>
-                <w:webHidden/>
-              </w:rPr>
-              <w:fldChar w:fldCharType="begin"/>
-            </w:r>
-            <w:r>
-              <w:rPr>
-                <w:noProof/>
-                <w:webHidden/>
-              </w:rPr>
-              <w:instrText xml:space="preserve"> PAGEREF _Toc72333514 \h </w:instrText>
+              <w:instrText xml:space="preserve"> PAGEREF _Toc72649453 \h </w:instrText>
             </w:r>
             <w:r>
               <w:rPr>
@@ -302,10 +239,154 @@
               <w:tab w:val="right" w:leader="dot" w:pos="9062"/>
             </w:tabs>
             <w:rPr>
+              <w:rFonts w:eastAsiaTheme="minorEastAsia"/>
               <w:noProof/>
+              <w:lang w:eastAsia="de-DE"/>
             </w:rPr>
           </w:pPr>
-          <w:hyperlink w:anchor="_Toc72333515" w:history="1">
+          <w:hyperlink w:anchor="_Toc72649454" w:history="1">
+            <w:r>
+              <w:rPr>
+                <w:rStyle w:val="Hyperlink"/>
+                <w:noProof/>
+                <w:lang w:val="en-US"/>
+              </w:rPr>
+              <w:t>How the optocoupler changes the signal</w:t>
+            </w:r>
+            <w:r>
+              <w:rPr>
+                <w:noProof/>
+                <w:webHidden/>
+              </w:rPr>
+              <w:tab/>
+            </w:r>
+            <w:r>
+              <w:rPr>
+                <w:noProof/>
+                <w:webHidden/>
+              </w:rPr>
+              <w:fldChar w:fldCharType="begin"/>
+            </w:r>
+            <w:r>
+              <w:rPr>
+                <w:noProof/>
+                <w:webHidden/>
+              </w:rPr>
+              <w:instrText xml:space="preserve"> PAGEREF _Toc72649454 \h </w:instrText>
+            </w:r>
+            <w:r>
+              <w:rPr>
+                <w:noProof/>
+                <w:webHidden/>
+              </w:rPr>
+            </w:r>
+            <w:r>
+              <w:rPr>
+                <w:noProof/>
+                <w:webHidden/>
+              </w:rPr>
+              <w:fldChar w:fldCharType="separate"/>
+            </w:r>
+            <w:r>
+              <w:rPr>
+                <w:noProof/>
+                <w:webHidden/>
+              </w:rPr>
+              <w:t>6</w:t>
+            </w:r>
+            <w:r>
+              <w:rPr>
+                <w:noProof/>
+                <w:webHidden/>
+              </w:rPr>
+              <w:fldChar w:fldCharType="end"/>
+            </w:r>
+          </w:hyperlink>
+        </w:p>
+        <w:p>
+          <w:pPr>
+            <w:pStyle w:val="Verzeichnis1"/>
+            <w:tabs>
+              <w:tab w:val="right" w:leader="dot" w:pos="9062"/>
+            </w:tabs>
+            <w:rPr>
+              <w:rFonts w:eastAsiaTheme="minorEastAsia"/>
+              <w:noProof/>
+              <w:lang w:eastAsia="de-DE"/>
+            </w:rPr>
+          </w:pPr>
+          <w:hyperlink w:anchor="_Toc72649455" w:history="1">
+            <w:r>
+              <w:rPr>
+                <w:rStyle w:val="Hyperlink"/>
+                <w:noProof/>
+                <w:lang w:val="en-US"/>
+              </w:rPr>
+              <w:t>Timing update</w:t>
+            </w:r>
+            <w:r>
+              <w:rPr>
+                <w:noProof/>
+                <w:webHidden/>
+              </w:rPr>
+              <w:tab/>
+            </w:r>
+            <w:r>
+              <w:rPr>
+                <w:noProof/>
+                <w:webHidden/>
+              </w:rPr>
+              <w:fldChar w:fldCharType="begin"/>
+            </w:r>
+            <w:r>
+              <w:rPr>
+                <w:noProof/>
+                <w:webHidden/>
+              </w:rPr>
+              <w:instrText xml:space="preserve"> PAGEREF _Toc72649455 \h </w:instrText>
+            </w:r>
+            <w:r>
+              <w:rPr>
+                <w:noProof/>
+                <w:webHidden/>
+              </w:rPr>
+            </w:r>
+            <w:r>
+              <w:rPr>
+                <w:noProof/>
+                <w:webHidden/>
+              </w:rPr>
+              <w:fldChar w:fldCharType="separate"/>
+            </w:r>
+            <w:r>
+              <w:rPr>
+                <w:noProof/>
+                <w:webHidden/>
+              </w:rPr>
+              <w:t>9</w:t>
+            </w:r>
+            <w:r>
+              <w:rPr>
+                <w:noProof/>
+                <w:webHidden/>
+              </w:rPr>
+              <w:fldChar w:fldCharType="end"/>
+            </w:r>
+          </w:hyperlink>
+        </w:p>
+        <w:p>
+          <w:pPr>
+            <w:pStyle w:val="Verzeichnis1"/>
+            <w:tabs>
+              <w:tab w:val="right" w:leader="dot" w:pos="9062"/>
+            </w:tabs>
+            <w:rPr>
+              <w:rFonts w:eastAsiaTheme="minorEastAsia"/>
+              <w:noProof/>
+              <w:lang w:eastAsia="de-DE"/>
+            </w:rPr>
+          </w:pPr>
+          <w:hyperlink w:anchor="_Toc72649456" w:history="1">
             <w:r>
               <w:rPr>
                 <w:rStyle w:val="Hyperlink"/>
@@ -333,7 +414,7 @@
                 <w:noProof/>
                 <w:webHidden/>
               </w:rPr>
-              <w:instrText xml:space="preserve"> PAGEREF _Toc72333515 \h </w:instrText>
+              <w:instrText xml:space="preserve"> PAGEREF _Toc72649456 \h </w:instrText>
             </w:r>
             <w:r>
               <w:rPr>
@@ -353,7 +434,7 @@
                 <w:noProof/>
                 <w:webHidden/>
               </w:rPr>
-              <w:t>7</w:t>
+              <w:t>13</w:t>
             </w:r>
             <w:r>
               <w:rPr>
@@ -406,7 +487,7 @@
           <w:lang w:val="en-US" w:eastAsia="de-DE"/>
         </w:rPr>
       </w:pPr>
-      <w:bookmarkStart w:id="0" w:name="_Toc72333512"/>
+      <w:bookmarkStart w:id="0" w:name="_Toc72649452"/>
       <w:r>
         <w:rPr>
           <w:noProof/>
@@ -1176,7 +1257,7 @@
           <w:lang w:val="en-US" w:eastAsia="de-DE"/>
         </w:rPr>
       </w:pPr>
-      <w:bookmarkStart w:id="1" w:name="_Toc72333513"/>
+      <w:bookmarkStart w:id="1" w:name="_Toc72649453"/>
       <w:r>
         <w:rPr>
           <w:noProof/>
@@ -1667,7 +1748,7 @@
           <w:lang w:val="en-US"/>
         </w:rPr>
       </w:pPr>
-      <w:bookmarkStart w:id="2" w:name="_Toc72333514"/>
+      <w:bookmarkStart w:id="2" w:name="_Toc72649454"/>
       <w:r>
         <w:rPr>
           <w:lang w:val="en-US"/>
@@ -2128,13 +2209,13 @@
           <w:lang w:val="en-US"/>
         </w:rPr>
       </w:pPr>
-      <w:bookmarkStart w:id="3" w:name="_Toc72333515"/>
+      <w:bookmarkStart w:id="3" w:name="_Toc72649455"/>
       <w:r>
         <w:rPr>
           <w:lang w:val="en-US"/>
         </w:rPr>
         <w:lastRenderedPageBreak/>
-        <w:t>The VAS feature</w:t>
+        <w:t>Timing update</w:t>
       </w:r>
       <w:bookmarkEnd w:id="3"/>
     </w:p>
@@ -2148,134 +2229,7 @@
         <w:rPr>
           <w:lang w:val="en-US"/>
         </w:rPr>
-        <w:t>Finally, I have added a</w:t>
-      </w:r>
-      <w:r>
-        <w:rPr>
-          <w:lang w:val="en-US"/>
-        </w:rPr>
-        <w:t>n experimental</w:t>
-      </w:r>
-      <w:r>
-        <w:rPr>
-          <w:lang w:val="en-US"/>
-        </w:rPr>
-        <w:t xml:space="preserve"> VAS feature</w:t>
-      </w:r>
-      <w:r>
-        <w:rPr>
-          <w:lang w:val="en-US"/>
-        </w:rPr>
-        <w:t xml:space="preserve">. The command </w:t>
-      </w:r>
-      <w:r>
-        <w:rPr>
-          <w:lang w:val="en-US"/>
-        </w:rPr>
-        <w:t xml:space="preserve">READVAS returns the time in </w:t>
-      </w:r>
-      <w:proofErr w:type="spellStart"/>
-      <w:r>
-        <w:rPr>
-          <w:lang w:val="en-US"/>
-        </w:rPr>
-        <w:t>ms</w:t>
-      </w:r>
-      <w:proofErr w:type="spellEnd"/>
-      <w:r>
-        <w:rPr>
-          <w:lang w:val="en-US"/>
-        </w:rPr>
-        <w:t xml:space="preserve"> (like GETTIME) since the </w:t>
-      </w:r>
-      <w:proofErr w:type="spellStart"/>
-      <w:r>
-        <w:rPr>
-          <w:lang w:val="en-US"/>
-        </w:rPr>
-        <w:t>Thermoino</w:t>
-      </w:r>
-      <w:proofErr w:type="spellEnd"/>
-      <w:r>
-        <w:rPr>
-          <w:lang w:val="en-US"/>
-        </w:rPr>
-        <w:t xml:space="preserve"> has been powered-up</w:t>
-      </w:r>
-      <w:r>
-        <w:rPr>
-          <w:lang w:val="en-US"/>
-        </w:rPr>
-        <w:t xml:space="preserve"> and a reading of the potentiometer (0</w:t>
-      </w:r>
-      <w:proofErr w:type="gramStart"/>
-      <w:r>
-        <w:rPr>
-          <w:lang w:val="en-US"/>
-        </w:rPr>
-        <w:t>..1023</w:t>
-      </w:r>
-      <w:proofErr w:type="gramEnd"/>
-      <w:r>
-        <w:rPr>
-          <w:lang w:val="en-US"/>
-        </w:rPr>
-        <w:t>)</w:t>
-      </w:r>
-      <w:r>
-        <w:rPr>
-          <w:lang w:val="en-US"/>
-        </w:rPr>
-        <w:t>.</w:t>
-      </w:r>
-      <w:r>
-        <w:rPr>
-          <w:lang w:val="en-US"/>
-        </w:rPr>
-        <w:t xml:space="preserve"> This might inter</w:t>
-      </w:r>
-      <w:r>
-        <w:rPr>
-          <w:lang w:val="en-US"/>
-        </w:rPr>
-        <w:t>fere with EXECCTC, but will not interfere with EXECCTCPWM.</w:t>
-      </w:r>
-    </w:p>
-    <w:p>
-      <w:pPr>
-        <w:rPr>
-          <w:lang w:val="en-US"/>
-        </w:rPr>
-      </w:pPr>
-      <w:r>
-        <w:rPr>
-          <w:lang w:val="en-US"/>
-        </w:rPr>
-        <w:t xml:space="preserve">Simply connect a potentiometer </w:t>
-      </w:r>
-      <w:r>
-        <w:rPr>
-          <w:lang w:val="en-US"/>
-        </w:rPr>
-        <w:t xml:space="preserve">(&gt;= 10KOhms) </w:t>
-      </w:r>
-      <w:r>
-        <w:rPr>
-          <w:lang w:val="en-US"/>
-        </w:rPr>
-        <w:t>to the following BNC</w:t>
-      </w:r>
-      <w:r>
-        <w:rPr>
-          <w:lang w:val="en-US"/>
-        </w:rPr>
-        <w:t>s</w:t>
-      </w:r>
-      <w:r>
-        <w:rPr>
-          <w:lang w:val="en-US"/>
-        </w:rPr>
-        <w:t>:</w:t>
+        <w:t>Timed everything in the lab with the thermode attached:</w:t>
       </w:r>
     </w:p>
     <w:p>
@@ -2293,7 +2247,7 @@
           <wp:inline distT="0" distB="0" distL="0" distR="0">
             <wp:extent cx="5760720" cy="3240405"/>
             <wp:effectExtent l="0" t="0" r="0" b="0"/>
-            <wp:docPr id="14" name="Grafik 14" descr="C:\Users\buechel\Dropbox\DSCPDC_0003_BURST20210519130452590_COVER.JPG"/>
+            <wp:docPr id="17" name="Grafik 17" descr="C:\Users\buechel\Dropbox\DSC_0091.JPG"/>
             <wp:cNvGraphicFramePr>
               <a:graphicFrameLocks xmlns:a="http://schemas.openxmlformats.org/drawingml/2006/main" noChangeAspect="1"/>
             </wp:cNvGraphicFramePr>
@@ -2301,7 +2255,7 @@
               <a:graphicData uri="http://schemas.openxmlformats.org/drawingml/2006/picture">
                 <pic:pic xmlns:pic="http://schemas.openxmlformats.org/drawingml/2006/picture">
                   <pic:nvPicPr>
-                    <pic:cNvPr id="0" name="Picture 1" descr="C:\Users\buechel\Dropbox\DSCPDC_0003_BURST20210519130452590_COVER.JPG"/>
+                    <pic:cNvPr id="0" name="Picture 1" descr="C:\Users\buechel\Dropbox\DSC_0091.JPG"/>
                     <pic:cNvPicPr>
                       <a:picLocks noChangeAspect="1" noChangeArrowheads="1"/>
                     </pic:cNvPicPr>
@@ -2349,63 +2303,48 @@
         <w:rPr>
           <w:lang w:val="en-US"/>
         </w:rPr>
-        <w:t>The rightmost has +5V in the middle and GND at the shield</w:t>
-      </w:r>
-      <w:r>
-        <w:rPr>
-          <w:lang w:val="en-US"/>
-        </w:rPr>
-        <w:t xml:space="preserve"> (red, black)</w:t>
-      </w:r>
-    </w:p>
-    <w:p>
-      <w:pPr>
-        <w:rPr>
-          <w:lang w:val="en-US"/>
-        </w:rPr>
-      </w:pPr>
-      <w:r>
-        <w:rPr>
-          <w:lang w:val="en-US"/>
-        </w:rPr>
-        <w:t xml:space="preserve">The one to the left </w:t>
-      </w:r>
-      <w:r>
-        <w:rPr>
-          <w:lang w:val="en-US"/>
-        </w:rPr>
-        <w:t xml:space="preserve">one (green clip) </w:t>
-      </w:r>
-      <w:r>
-        <w:rPr>
-          <w:lang w:val="en-US"/>
-        </w:rPr>
-        <w:t>has the A0 (ADC0) pin in the middle.</w:t>
-      </w:r>
-    </w:p>
-    <w:p>
-      <w:pPr>
-        <w:rPr>
-          <w:lang w:val="en-US"/>
-        </w:rPr>
-      </w:pPr>
-      <w:r>
-        <w:rPr>
-          <w:lang w:val="en-US"/>
-        </w:rPr>
-        <w:t xml:space="preserve">This is how it is wired </w:t>
-      </w:r>
-      <w:r>
-        <w:rPr>
-          <w:lang w:val="en-US"/>
-        </w:rPr>
-        <w:t>inside LUIGI</w:t>
-      </w:r>
-      <w:r>
-        <w:rPr>
-          <w:lang w:val="en-US"/>
-        </w:rPr>
-        <w:t>:</w:t>
+        <w:t xml:space="preserve">Pretty bad, a pulse of 1ms with heavy bleeding. Back to the drawing board. The idea was to use an </w:t>
+      </w:r>
+      <w:proofErr w:type="spellStart"/>
+      <w:r>
+        <w:rPr>
+          <w:lang w:val="en-US"/>
+        </w:rPr>
+        <w:t>optocoupler</w:t>
+      </w:r>
+      <w:proofErr w:type="spellEnd"/>
+      <w:r>
+        <w:rPr>
+          <w:lang w:val="en-US"/>
+        </w:rPr>
+        <w:t xml:space="preserve"> with an exposed base. This can be connected to GND (100k) to allow to quickly discharge the base capacitance. I had a few CNY 17-3 and looked at it in </w:t>
+      </w:r>
+      <w:proofErr w:type="spellStart"/>
+      <w:r>
+        <w:rPr>
+          <w:lang w:val="en-US"/>
+        </w:rPr>
+        <w:t>LTSpice</w:t>
+      </w:r>
+      <w:proofErr w:type="spellEnd"/>
+      <w:r>
+        <w:rPr>
+          <w:lang w:val="en-US"/>
+        </w:rPr>
+        <w:t>. Based on the time constant, I guessed that the pullup in the thermode is about 220K. Voltage is about 2.7V.</w:t>
+      </w:r>
+    </w:p>
+    <w:p>
+      <w:pPr>
+        <w:rPr>
+          <w:lang w:val="en-US"/>
+        </w:rPr>
+      </w:pPr>
+      <w:r>
+        <w:rPr>
+          <w:lang w:val="en-US"/>
+        </w:rPr>
+        <w:t>So let’s see a simulation of the old PC817</w:t>
       </w:r>
     </w:p>
     <w:p>
@@ -2420,10 +2359,10 @@
           <w:lang w:eastAsia="de-DE"/>
         </w:rPr>
         <w:drawing>
-          <wp:inline distT="0" distB="0" distL="0" distR="0">
-            <wp:extent cx="5760720" cy="3240405"/>
+          <wp:inline distT="0" distB="0" distL="0" distR="0" wp14:anchorId="01741F5E" wp14:editId="7C7C11A6">
+            <wp:extent cx="4064588" cy="3227705"/>
             <wp:effectExtent l="0" t="0" r="0" b="0"/>
-            <wp:docPr id="15" name="Grafik 15" descr="C:\Users\buechel\Dropbox\DSC_0083.JPG"/>
+            <wp:docPr id="23" name="Grafik 23"/>
             <wp:cNvGraphicFramePr>
               <a:graphicFrameLocks xmlns:a="http://schemas.openxmlformats.org/drawingml/2006/main" noChangeAspect="1"/>
             </wp:cNvGraphicFramePr>
@@ -2431,13 +2370,527 @@
               <a:graphicData uri="http://schemas.openxmlformats.org/drawingml/2006/picture">
                 <pic:pic xmlns:pic="http://schemas.openxmlformats.org/drawingml/2006/picture">
                   <pic:nvPicPr>
-                    <pic:cNvPr id="0" name="Picture 2" descr="C:\Users\buechel\Dropbox\DSC_0083.JPG"/>
+                    <pic:cNvPr id="1" name=""/>
+                    <pic:cNvPicPr/>
+                  </pic:nvPicPr>
+                  <pic:blipFill rotWithShape="1">
+                    <a:blip r:embed="rId18"/>
+                    <a:srcRect r="29443"/>
+                    <a:stretch/>
+                  </pic:blipFill>
+                  <pic:spPr bwMode="auto">
+                    <a:xfrm>
+                      <a:off x="0" y="0"/>
+                      <a:ext cx="4064588" cy="3227705"/>
+                    </a:xfrm>
+                    <a:prstGeom prst="rect">
+                      <a:avLst/>
+                    </a:prstGeom>
+                    <a:ln>
+                      <a:noFill/>
+                    </a:ln>
+                    <a:extLst>
+                      <a:ext uri="{53640926-AAD7-44D8-BBD7-CCE9431645EC}">
+                        <a14:shadowObscured xmlns:a14="http://schemas.microsoft.com/office/drawing/2010/main"/>
+                      </a:ext>
+                    </a:extLst>
+                  </pic:spPr>
+                </pic:pic>
+              </a:graphicData>
+            </a:graphic>
+          </wp:inline>
+        </w:drawing>
+      </w:r>
+    </w:p>
+    <w:p>
+      <w:pPr>
+        <w:rPr>
+          <w:lang w:val="en-US"/>
+        </w:rPr>
+      </w:pPr>
+      <w:r>
+        <w:rPr>
+          <w:lang w:val="en-US"/>
+        </w:rPr>
+        <w:t>Fits the bill, the red trace is the PC817 output</w:t>
+      </w:r>
+      <w:r>
+        <w:rPr>
+          <w:lang w:val="en-US"/>
+        </w:rPr>
+        <w:t xml:space="preserve"> (green-blue Arduino output)</w:t>
+      </w:r>
+      <w:r>
+        <w:rPr>
+          <w:lang w:val="en-US"/>
+        </w:rPr>
+        <w:t>. Now let’s have a look at the CNY17 circuit with the base grounded:</w:t>
+      </w:r>
+    </w:p>
+    <w:p>
+      <w:pPr>
+        <w:rPr>
+          <w:lang w:val="en-US"/>
+        </w:rPr>
+      </w:pPr>
+      <w:r>
+        <w:rPr>
+          <w:noProof/>
+          <w:lang w:eastAsia="de-DE"/>
+        </w:rPr>
+        <w:lastRenderedPageBreak/>
+        <w:drawing>
+          <wp:inline distT="0" distB="0" distL="0" distR="0" wp14:anchorId="3EA3115D" wp14:editId="632035FF">
+            <wp:extent cx="5760720" cy="4716780"/>
+            <wp:effectExtent l="0" t="0" r="0" b="7620"/>
+            <wp:docPr id="24" name="Grafik 24"/>
+            <wp:cNvGraphicFramePr>
+              <a:graphicFrameLocks xmlns:a="http://schemas.openxmlformats.org/drawingml/2006/main" noChangeAspect="1"/>
+            </wp:cNvGraphicFramePr>
+            <a:graphic xmlns:a="http://schemas.openxmlformats.org/drawingml/2006/main">
+              <a:graphicData uri="http://schemas.openxmlformats.org/drawingml/2006/picture">
+                <pic:pic xmlns:pic="http://schemas.openxmlformats.org/drawingml/2006/picture">
+                  <pic:nvPicPr>
+                    <pic:cNvPr id="1" name=""/>
+                    <pic:cNvPicPr/>
+                  </pic:nvPicPr>
+                  <pic:blipFill>
+                    <a:blip r:embed="rId19"/>
+                    <a:stretch>
+                      <a:fillRect/>
+                    </a:stretch>
+                  </pic:blipFill>
+                  <pic:spPr>
+                    <a:xfrm>
+                      <a:off x="0" y="0"/>
+                      <a:ext cx="5760720" cy="4716780"/>
+                    </a:xfrm>
+                    <a:prstGeom prst="rect">
+                      <a:avLst/>
+                    </a:prstGeom>
+                  </pic:spPr>
+                </pic:pic>
+              </a:graphicData>
+            </a:graphic>
+          </wp:inline>
+        </w:drawing>
+      </w:r>
+    </w:p>
+    <w:p>
+      <w:pPr>
+        <w:rPr>
+          <w:lang w:val="en-US"/>
+        </w:rPr>
+      </w:pPr>
+      <w:r>
+        <w:rPr>
+          <w:lang w:val="en-US"/>
+        </w:rPr>
+        <w:t xml:space="preserve">Looks perfect </w:t>
+      </w:r>
+      <w:r>
+        <w:rPr>
+          <w:lang w:val="en-US"/>
+        </w:rPr>
+        <w:t>(green trace) at that time scale</w:t>
+      </w:r>
+      <w:r>
+        <w:rPr>
+          <w:lang w:val="en-US"/>
+        </w:rPr>
+        <w:t>.</w:t>
+      </w:r>
+    </w:p>
+    <w:p>
+      <w:pPr>
+        <w:rPr>
+          <w:lang w:val="en-US"/>
+        </w:rPr>
+      </w:pPr>
+      <w:r>
+        <w:rPr>
+          <w:lang w:val="en-US"/>
+        </w:rPr>
+        <w:t xml:space="preserve">So now the reality check, using </w:t>
+      </w:r>
+      <w:r>
+        <w:rPr>
+          <w:lang w:val="en-US"/>
+        </w:rPr>
+        <w:t xml:space="preserve">the new circuit </w:t>
+      </w:r>
+      <w:r>
+        <w:rPr>
+          <w:lang w:val="en-US"/>
+        </w:rPr>
+        <w:t xml:space="preserve">with a </w:t>
+      </w:r>
+      <w:r>
+        <w:rPr>
+          <w:lang w:val="en-US"/>
+        </w:rPr>
+        <w:t>CNY17</w:t>
+      </w:r>
+    </w:p>
+    <w:p>
+      <w:pPr>
+        <w:rPr>
+          <w:noProof/>
+          <w:lang w:eastAsia="de-DE"/>
+        </w:rPr>
+      </w:pPr>
+      <w:r>
+        <w:rPr>
+          <w:noProof/>
+          <w:lang w:eastAsia="de-DE"/>
+        </w:rPr>
+        <w:drawing>
+          <wp:inline distT="0" distB="0" distL="0" distR="0" wp14:anchorId="01255235" wp14:editId="4FA0ABC0">
+            <wp:extent cx="5760720" cy="3066415"/>
+            <wp:effectExtent l="0" t="0" r="0" b="635"/>
+            <wp:docPr id="20" name="Grafik 20"/>
+            <wp:cNvGraphicFramePr>
+              <a:graphicFrameLocks xmlns:a="http://schemas.openxmlformats.org/drawingml/2006/main" noChangeAspect="1"/>
+            </wp:cNvGraphicFramePr>
+            <a:graphic xmlns:a="http://schemas.openxmlformats.org/drawingml/2006/main">
+              <a:graphicData uri="http://schemas.openxmlformats.org/drawingml/2006/picture">
+                <pic:pic xmlns:pic="http://schemas.openxmlformats.org/drawingml/2006/picture">
+                  <pic:nvPicPr>
+                    <pic:cNvPr id="1" name=""/>
+                    <pic:cNvPicPr/>
+                  </pic:nvPicPr>
+                  <pic:blipFill>
+                    <a:blip r:embed="rId20"/>
+                    <a:stretch>
+                      <a:fillRect/>
+                    </a:stretch>
+                  </pic:blipFill>
+                  <pic:spPr>
+                    <a:xfrm>
+                      <a:off x="0" y="0"/>
+                      <a:ext cx="5760720" cy="3066415"/>
+                    </a:xfrm>
+                    <a:prstGeom prst="rect">
+                      <a:avLst/>
+                    </a:prstGeom>
+                  </pic:spPr>
+                </pic:pic>
+              </a:graphicData>
+            </a:graphic>
+          </wp:inline>
+        </w:drawing>
+      </w:r>
+    </w:p>
+    <w:p>
+      <w:pPr>
+        <w:rPr>
+          <w:lang w:val="en-US"/>
+        </w:rPr>
+      </w:pPr>
+      <w:r>
+        <w:rPr>
+          <w:noProof/>
+          <w:lang w:eastAsia="de-DE"/>
+        </w:rPr>
+        <w:t>looking good, delay of rising edge is much better</w:t>
+      </w:r>
+      <w:r>
+        <w:rPr>
+          <w:noProof/>
+          <w:lang w:eastAsia="de-DE"/>
+        </w:rPr>
+        <w:t xml:space="preserve"> and</w:t>
+      </w:r>
+      <w:r>
+        <w:rPr>
+          <w:noProof/>
+          <w:lang w:eastAsia="de-DE"/>
+        </w:rPr>
+        <w:t xml:space="preserve"> as expected from the LT spice simulation</w:t>
+      </w:r>
+    </w:p>
+    <w:p>
+      <w:pPr>
+        <w:rPr>
+          <w:lang w:val="en-US"/>
+        </w:rPr>
+      </w:pPr>
+      <w:r>
+        <w:rPr>
+          <w:lang w:val="en-US"/>
+        </w:rPr>
+        <w:t xml:space="preserve">It is not perfect though. Let’s look at </w:t>
+      </w:r>
+      <w:r>
+        <w:rPr>
+          <w:lang w:val="en-US"/>
+        </w:rPr>
+        <w:t xml:space="preserve">a very brief pulse of 16us with </w:t>
+      </w:r>
+      <w:proofErr w:type="spellStart"/>
+      <w:r>
+        <w:rPr>
+          <w:lang w:val="en-US"/>
+        </w:rPr>
+        <w:t>LTspice</w:t>
+      </w:r>
+      <w:proofErr w:type="spellEnd"/>
+      <w:r>
+        <w:rPr>
+          <w:lang w:val="en-US"/>
+        </w:rPr>
+        <w:t>:</w:t>
+      </w:r>
+    </w:p>
+    <w:p>
+      <w:pPr>
+        <w:rPr>
+          <w:lang w:val="en-US"/>
+        </w:rPr>
+      </w:pPr>
+      <w:r>
+        <w:rPr>
+          <w:noProof/>
+          <w:lang w:eastAsia="de-DE"/>
+        </w:rPr>
+        <w:lastRenderedPageBreak/>
+        <w:drawing>
+          <wp:inline distT="0" distB="0" distL="0" distR="0" wp14:anchorId="2162A6A6" wp14:editId="66045127">
+            <wp:extent cx="4143871" cy="3331210"/>
+            <wp:effectExtent l="0" t="0" r="9525" b="2540"/>
+            <wp:docPr id="18" name="Grafik 18"/>
+            <wp:cNvGraphicFramePr>
+              <a:graphicFrameLocks xmlns:a="http://schemas.openxmlformats.org/drawingml/2006/main" noChangeAspect="1"/>
+            </wp:cNvGraphicFramePr>
+            <a:graphic xmlns:a="http://schemas.openxmlformats.org/drawingml/2006/main">
+              <a:graphicData uri="http://schemas.openxmlformats.org/drawingml/2006/picture">
+                <pic:pic xmlns:pic="http://schemas.openxmlformats.org/drawingml/2006/picture">
+                  <pic:nvPicPr>
+                    <pic:cNvPr id="1" name=""/>
+                    <pic:cNvPicPr/>
+                  </pic:nvPicPr>
+                  <pic:blipFill rotWithShape="1">
+                    <a:blip r:embed="rId21"/>
+                    <a:srcRect r="28067"/>
+                    <a:stretch/>
+                  </pic:blipFill>
+                  <pic:spPr bwMode="auto">
+                    <a:xfrm>
+                      <a:off x="0" y="0"/>
+                      <a:ext cx="4143871" cy="3331210"/>
+                    </a:xfrm>
+                    <a:prstGeom prst="rect">
+                      <a:avLst/>
+                    </a:prstGeom>
+                    <a:ln>
+                      <a:noFill/>
+                    </a:ln>
+                    <a:extLst>
+                      <a:ext uri="{53640926-AAD7-44D8-BBD7-CCE9431645EC}">
+                        <a14:shadowObscured xmlns:a14="http://schemas.microsoft.com/office/drawing/2010/main"/>
+                      </a:ext>
+                    </a:extLst>
+                  </pic:spPr>
+                </pic:pic>
+              </a:graphicData>
+            </a:graphic>
+          </wp:inline>
+        </w:drawing>
+      </w:r>
+      <w:bookmarkStart w:id="4" w:name="_GoBack"/>
+      <w:bookmarkEnd w:id="4"/>
+    </w:p>
+    <w:p>
+      <w:pPr>
+        <w:rPr>
+          <w:lang w:val="en-US"/>
+        </w:rPr>
+      </w:pPr>
+      <w:r>
+        <w:rPr>
+          <w:lang w:val="en-US"/>
+        </w:rPr>
+        <w:t xml:space="preserve">And </w:t>
+      </w:r>
+      <w:r>
+        <w:rPr>
+          <w:lang w:val="en-US"/>
+        </w:rPr>
+        <w:t xml:space="preserve">in </w:t>
+      </w:r>
+      <w:r>
+        <w:rPr>
+          <w:lang w:val="en-US"/>
+        </w:rPr>
+        <w:t>reality:</w:t>
+      </w:r>
+    </w:p>
+    <w:p>
+      <w:pPr>
+        <w:rPr>
+          <w:lang w:val="en-US"/>
+        </w:rPr>
+      </w:pPr>
+      <w:r>
+        <w:rPr>
+          <w:noProof/>
+          <w:lang w:eastAsia="de-DE"/>
+        </w:rPr>
+        <w:drawing>
+          <wp:inline distT="0" distB="0" distL="0" distR="0" wp14:anchorId="3E27236A" wp14:editId="57C2E128">
+            <wp:extent cx="5760720" cy="3140710"/>
+            <wp:effectExtent l="0" t="0" r="0" b="2540"/>
+            <wp:docPr id="19" name="Grafik 19"/>
+            <wp:cNvGraphicFramePr>
+              <a:graphicFrameLocks xmlns:a="http://schemas.openxmlformats.org/drawingml/2006/main" noChangeAspect="1"/>
+            </wp:cNvGraphicFramePr>
+            <a:graphic xmlns:a="http://schemas.openxmlformats.org/drawingml/2006/main">
+              <a:graphicData uri="http://schemas.openxmlformats.org/drawingml/2006/picture">
+                <pic:pic xmlns:pic="http://schemas.openxmlformats.org/drawingml/2006/picture">
+                  <pic:nvPicPr>
+                    <pic:cNvPr id="1" name=""/>
+                    <pic:cNvPicPr/>
+                  </pic:nvPicPr>
+                  <pic:blipFill>
+                    <a:blip r:embed="rId22"/>
+                    <a:stretch>
+                      <a:fillRect/>
+                    </a:stretch>
+                  </pic:blipFill>
+                  <pic:spPr>
+                    <a:xfrm>
+                      <a:off x="0" y="0"/>
+                      <a:ext cx="5760720" cy="3140710"/>
+                    </a:xfrm>
+                    <a:prstGeom prst="rect">
+                      <a:avLst/>
+                    </a:prstGeom>
+                  </pic:spPr>
+                </pic:pic>
+              </a:graphicData>
+            </a:graphic>
+          </wp:inline>
+        </w:drawing>
+      </w:r>
+    </w:p>
+    <w:p>
+      <w:pPr>
+        <w:rPr>
+          <w:lang w:val="en-US"/>
+        </w:rPr>
+      </w:pPr>
+      <w:r>
+        <w:rPr>
+          <w:lang w:val="en-US"/>
+        </w:rPr>
+        <w:t xml:space="preserve">OK, so not suitable for a very high speed interface, but OK for the </w:t>
+      </w:r>
+      <w:proofErr w:type="spellStart"/>
+      <w:r>
+        <w:rPr>
+          <w:lang w:val="en-US"/>
+        </w:rPr>
+        <w:t>Thermoino</w:t>
+      </w:r>
+      <w:proofErr w:type="spellEnd"/>
+      <w:r>
+        <w:rPr>
+          <w:lang w:val="en-US"/>
+        </w:rPr>
+        <w:t>.</w:t>
+      </w:r>
+    </w:p>
+    <w:p>
+      <w:pPr>
+        <w:rPr>
+          <w:lang w:val="en-US"/>
+        </w:rPr>
+      </w:pPr>
+      <w:r>
+        <w:rPr>
+          <w:lang w:val="en-US"/>
+        </w:rPr>
+        <w:t xml:space="preserve">Summary: All </w:t>
+      </w:r>
+      <w:proofErr w:type="spellStart"/>
+      <w:r>
+        <w:rPr>
+          <w:lang w:val="en-US"/>
+        </w:rPr>
+        <w:t>Thermoinos</w:t>
+      </w:r>
+      <w:proofErr w:type="spellEnd"/>
+      <w:r>
+        <w:rPr>
+          <w:lang w:val="en-US"/>
+        </w:rPr>
+        <w:t xml:space="preserve"> </w:t>
+      </w:r>
+      <w:r>
+        <w:rPr>
+          <w:lang w:val="en-US"/>
+        </w:rPr>
+        <w:t xml:space="preserve">need an overhaul and get new </w:t>
+      </w:r>
+      <w:proofErr w:type="spellStart"/>
+      <w:r>
+        <w:rPr>
+          <w:lang w:val="en-US"/>
+        </w:rPr>
+        <w:t>optocouplers</w:t>
+      </w:r>
+      <w:proofErr w:type="spellEnd"/>
+      <w:r>
+        <w:rPr>
+          <w:lang w:val="en-US"/>
+        </w:rPr>
+        <w:t xml:space="preserve"> !!</w:t>
+      </w:r>
+    </w:p>
+    <w:p>
+      <w:pPr>
+        <w:rPr>
+          <w:lang w:val="en-US"/>
+        </w:rPr>
+      </w:pPr>
+      <w:r>
+        <w:rPr>
+          <w:lang w:val="en-US"/>
+        </w:rPr>
+        <w:t>Now a real world example: the following CTC:</w:t>
+      </w:r>
+    </w:p>
+    <w:p>
+      <w:pPr>
+        <w:rPr>
+          <w:lang w:val="en-US"/>
+        </w:rPr>
+      </w:pPr>
+      <w:r>
+        <w:rPr>
+          <w:noProof/>
+          <w:lang w:eastAsia="de-DE"/>
+        </w:rPr>
+        <w:lastRenderedPageBreak/>
+        <w:drawing>
+          <wp:inline distT="0" distB="0" distL="0" distR="0">
+            <wp:extent cx="5760720" cy="3240405"/>
+            <wp:effectExtent l="0" t="0" r="0" b="0"/>
+            <wp:docPr id="25" name="Grafik 25" descr="C:\Users\buechel\Dropbox\DSC_0095.JPG"/>
+            <wp:cNvGraphicFramePr>
+              <a:graphicFrameLocks xmlns:a="http://schemas.openxmlformats.org/drawingml/2006/main" noChangeAspect="1"/>
+            </wp:cNvGraphicFramePr>
+            <a:graphic xmlns:a="http://schemas.openxmlformats.org/drawingml/2006/main">
+              <a:graphicData uri="http://schemas.openxmlformats.org/drawingml/2006/picture">
+                <pic:pic xmlns:pic="http://schemas.openxmlformats.org/drawingml/2006/picture">
+                  <pic:nvPicPr>
+                    <pic:cNvPr id="0" name="Picture 2" descr="C:\Users\buechel\Dropbox\DSC_0095.JPG"/>
                     <pic:cNvPicPr>
                       <a:picLocks noChangeAspect="1" noChangeArrowheads="1"/>
                     </pic:cNvPicPr>
                   </pic:nvPicPr>
                   <pic:blipFill>
-                    <a:blip r:embed="rId18" cstate="print">
+                    <a:blip r:embed="rId23" cstate="print">
                       <a:extLst>
                         <a:ext uri="{28A0092B-C50C-407E-A947-70E740481C1C}">
                           <a14:useLocalDpi xmlns:a14="http://schemas.microsoft.com/office/drawing/2010/main" val="0"/>
@@ -2479,6 +2932,523 @@
         <w:rPr>
           <w:lang w:val="en-US"/>
         </w:rPr>
+        <w:t>On the old circuit (PC817):</w:t>
+      </w:r>
+    </w:p>
+    <w:p>
+      <w:pPr>
+        <w:rPr>
+          <w:lang w:val="en-US"/>
+        </w:rPr>
+      </w:pPr>
+      <w:r>
+        <w:rPr>
+          <w:noProof/>
+          <w:lang w:eastAsia="de-DE"/>
+        </w:rPr>
+        <w:drawing>
+          <wp:inline distT="0" distB="0" distL="0" distR="0">
+            <wp:extent cx="5760720" cy="3240405"/>
+            <wp:effectExtent l="0" t="0" r="0" b="0"/>
+            <wp:docPr id="26" name="Grafik 26" descr="C:\Users\buechel\Dropbox\DSC_0093.JPG"/>
+            <wp:cNvGraphicFramePr>
+              <a:graphicFrameLocks xmlns:a="http://schemas.openxmlformats.org/drawingml/2006/main" noChangeAspect="1"/>
+            </wp:cNvGraphicFramePr>
+            <a:graphic xmlns:a="http://schemas.openxmlformats.org/drawingml/2006/main">
+              <a:graphicData uri="http://schemas.openxmlformats.org/drawingml/2006/picture">
+                <pic:pic xmlns:pic="http://schemas.openxmlformats.org/drawingml/2006/picture">
+                  <pic:nvPicPr>
+                    <pic:cNvPr id="0" name="Picture 3" descr="C:\Users\buechel\Dropbox\DSC_0093.JPG"/>
+                    <pic:cNvPicPr>
+                      <a:picLocks noChangeAspect="1" noChangeArrowheads="1"/>
+                    </pic:cNvPicPr>
+                  </pic:nvPicPr>
+                  <pic:blipFill>
+                    <a:blip r:embed="rId24" cstate="print">
+                      <a:extLst>
+                        <a:ext uri="{28A0092B-C50C-407E-A947-70E740481C1C}">
+                          <a14:useLocalDpi xmlns:a14="http://schemas.microsoft.com/office/drawing/2010/main" val="0"/>
+                        </a:ext>
+                      </a:extLst>
+                    </a:blip>
+                    <a:srcRect/>
+                    <a:stretch>
+                      <a:fillRect/>
+                    </a:stretch>
+                  </pic:blipFill>
+                  <pic:spPr bwMode="auto">
+                    <a:xfrm>
+                      <a:off x="0" y="0"/>
+                      <a:ext cx="5760720" cy="3240405"/>
+                    </a:xfrm>
+                    <a:prstGeom prst="rect">
+                      <a:avLst/>
+                    </a:prstGeom>
+                    <a:noFill/>
+                    <a:ln>
+                      <a:noFill/>
+                    </a:ln>
+                  </pic:spPr>
+                </pic:pic>
+              </a:graphicData>
+            </a:graphic>
+          </wp:inline>
+        </w:drawing>
+      </w:r>
+    </w:p>
+    <w:p>
+      <w:pPr>
+        <w:rPr>
+          <w:lang w:val="en-US"/>
+        </w:rPr>
+      </w:pPr>
+      <w:r>
+        <w:rPr>
+          <w:lang w:val="en-US"/>
+        </w:rPr>
+        <w:t>Last pulse not shown.</w:t>
+      </w:r>
+    </w:p>
+    <w:p>
+      <w:pPr>
+        <w:rPr>
+          <w:lang w:val="en-US"/>
+        </w:rPr>
+      </w:pPr>
+      <w:r>
+        <w:rPr>
+          <w:lang w:val="en-US"/>
+        </w:rPr>
+        <w:t>Now with the new circuit:</w:t>
+      </w:r>
+    </w:p>
+    <w:p>
+      <w:pPr>
+        <w:rPr>
+          <w:lang w:val="en-US"/>
+        </w:rPr>
+      </w:pPr>
+    </w:p>
+    <w:p>
+      <w:pPr>
+        <w:rPr>
+          <w:lang w:val="en-US"/>
+        </w:rPr>
+      </w:pPr>
+      <w:r>
+        <w:rPr>
+          <w:noProof/>
+          <w:lang w:eastAsia="de-DE"/>
+        </w:rPr>
+        <w:lastRenderedPageBreak/>
+        <w:drawing>
+          <wp:inline distT="0" distB="0" distL="0" distR="0" wp14:anchorId="2EDFA9EC" wp14:editId="23428AF9">
+            <wp:extent cx="5760720" cy="3390265"/>
+            <wp:effectExtent l="0" t="0" r="0" b="635"/>
+            <wp:docPr id="27" name="Grafik 27"/>
+            <wp:cNvGraphicFramePr>
+              <a:graphicFrameLocks xmlns:a="http://schemas.openxmlformats.org/drawingml/2006/main" noChangeAspect="1"/>
+            </wp:cNvGraphicFramePr>
+            <a:graphic xmlns:a="http://schemas.openxmlformats.org/drawingml/2006/main">
+              <a:graphicData uri="http://schemas.openxmlformats.org/drawingml/2006/picture">
+                <pic:pic xmlns:pic="http://schemas.openxmlformats.org/drawingml/2006/picture">
+                  <pic:nvPicPr>
+                    <pic:cNvPr id="1" name=""/>
+                    <pic:cNvPicPr/>
+                  </pic:nvPicPr>
+                  <pic:blipFill>
+                    <a:blip r:embed="rId25"/>
+                    <a:stretch>
+                      <a:fillRect/>
+                    </a:stretch>
+                  </pic:blipFill>
+                  <pic:spPr>
+                    <a:xfrm>
+                      <a:off x="0" y="0"/>
+                      <a:ext cx="5760720" cy="3390265"/>
+                    </a:xfrm>
+                    <a:prstGeom prst="rect">
+                      <a:avLst/>
+                    </a:prstGeom>
+                  </pic:spPr>
+                </pic:pic>
+              </a:graphicData>
+            </a:graphic>
+          </wp:inline>
+        </w:drawing>
+      </w:r>
+    </w:p>
+    <w:p>
+      <w:pPr>
+        <w:rPr>
+          <w:lang w:val="en-US"/>
+        </w:rPr>
+      </w:pPr>
+      <w:r>
+        <w:rPr>
+          <w:lang w:val="en-US"/>
+        </w:rPr>
+        <w:t>Looks perfect.</w:t>
+      </w:r>
+    </w:p>
+    <w:p>
+      <w:pPr>
+        <w:pStyle w:val="berschrift1"/>
+        <w:rPr>
+          <w:lang w:val="en-US"/>
+        </w:rPr>
+      </w:pPr>
+      <w:bookmarkStart w:id="5" w:name="_Toc72649456"/>
+      <w:r>
+        <w:rPr>
+          <w:lang w:val="en-US"/>
+        </w:rPr>
+        <w:t>The VAS feature</w:t>
+      </w:r>
+      <w:bookmarkEnd w:id="5"/>
+    </w:p>
+    <w:p>
+      <w:pPr>
+        <w:rPr>
+          <w:lang w:val="en-US"/>
+        </w:rPr>
+      </w:pPr>
+      <w:r>
+        <w:rPr>
+          <w:lang w:val="en-US"/>
+        </w:rPr>
+        <w:t>Finally, I have added a</w:t>
+      </w:r>
+      <w:r>
+        <w:rPr>
+          <w:lang w:val="en-US"/>
+        </w:rPr>
+        <w:t>n experimental</w:t>
+      </w:r>
+      <w:r>
+        <w:rPr>
+          <w:lang w:val="en-US"/>
+        </w:rPr>
+        <w:t xml:space="preserve"> VAS feature</w:t>
+      </w:r>
+      <w:r>
+        <w:rPr>
+          <w:lang w:val="en-US"/>
+        </w:rPr>
+        <w:t xml:space="preserve">. The command </w:t>
+      </w:r>
+      <w:r>
+        <w:rPr>
+          <w:lang w:val="en-US"/>
+        </w:rPr>
+        <w:t xml:space="preserve">READVAS returns the time in </w:t>
+      </w:r>
+      <w:proofErr w:type="spellStart"/>
+      <w:r>
+        <w:rPr>
+          <w:lang w:val="en-US"/>
+        </w:rPr>
+        <w:t>ms</w:t>
+      </w:r>
+      <w:proofErr w:type="spellEnd"/>
+      <w:r>
+        <w:rPr>
+          <w:lang w:val="en-US"/>
+        </w:rPr>
+        <w:t xml:space="preserve"> (like GETTIME) since the </w:t>
+      </w:r>
+      <w:proofErr w:type="spellStart"/>
+      <w:r>
+        <w:rPr>
+          <w:lang w:val="en-US"/>
+        </w:rPr>
+        <w:t>Thermoino</w:t>
+      </w:r>
+      <w:proofErr w:type="spellEnd"/>
+      <w:r>
+        <w:rPr>
+          <w:lang w:val="en-US"/>
+        </w:rPr>
+        <w:t xml:space="preserve"> has been powered-up</w:t>
+      </w:r>
+      <w:r>
+        <w:rPr>
+          <w:lang w:val="en-US"/>
+        </w:rPr>
+        <w:t xml:space="preserve"> and a reading of the potentiometer (0</w:t>
+      </w:r>
+      <w:proofErr w:type="gramStart"/>
+      <w:r>
+        <w:rPr>
+          <w:lang w:val="en-US"/>
+        </w:rPr>
+        <w:t>..1023</w:t>
+      </w:r>
+      <w:proofErr w:type="gramEnd"/>
+      <w:r>
+        <w:rPr>
+          <w:lang w:val="en-US"/>
+        </w:rPr>
+        <w:t>)</w:t>
+      </w:r>
+      <w:r>
+        <w:rPr>
+          <w:lang w:val="en-US"/>
+        </w:rPr>
+        <w:t>.</w:t>
+      </w:r>
+      <w:r>
+        <w:rPr>
+          <w:lang w:val="en-US"/>
+        </w:rPr>
+        <w:t xml:space="preserve"> This might inter</w:t>
+      </w:r>
+      <w:r>
+        <w:rPr>
+          <w:lang w:val="en-US"/>
+        </w:rPr>
+        <w:t>fere with EXECCTC, but will not interfere with EXECCTCPWM.</w:t>
+      </w:r>
+    </w:p>
+    <w:p>
+      <w:pPr>
+        <w:rPr>
+          <w:lang w:val="en-US"/>
+        </w:rPr>
+      </w:pPr>
+      <w:r>
+        <w:rPr>
+          <w:lang w:val="en-US"/>
+        </w:rPr>
+        <w:t xml:space="preserve">Simply connect a potentiometer </w:t>
+      </w:r>
+      <w:r>
+        <w:rPr>
+          <w:lang w:val="en-US"/>
+        </w:rPr>
+        <w:t xml:space="preserve">(&gt;= 10KOhms) </w:t>
+      </w:r>
+      <w:r>
+        <w:rPr>
+          <w:lang w:val="en-US"/>
+        </w:rPr>
+        <w:t>to the following BNC</w:t>
+      </w:r>
+      <w:r>
+        <w:rPr>
+          <w:lang w:val="en-US"/>
+        </w:rPr>
+        <w:t>s</w:t>
+      </w:r>
+      <w:r>
+        <w:rPr>
+          <w:lang w:val="en-US"/>
+        </w:rPr>
+        <w:t>:</w:t>
+      </w:r>
+    </w:p>
+    <w:p>
+      <w:pPr>
+        <w:rPr>
+          <w:lang w:val="en-US"/>
+        </w:rPr>
+      </w:pPr>
+      <w:r>
+        <w:rPr>
+          <w:noProof/>
+          <w:lang w:eastAsia="de-DE"/>
+        </w:rPr>
+        <w:drawing>
+          <wp:inline distT="0" distB="0" distL="0" distR="0">
+            <wp:extent cx="5760720" cy="3240405"/>
+            <wp:effectExtent l="0" t="0" r="0" b="0"/>
+            <wp:docPr id="14" name="Grafik 14" descr="C:\Users\buechel\Dropbox\DSCPDC_0003_BURST20210519130452590_COVER.JPG"/>
+            <wp:cNvGraphicFramePr>
+              <a:graphicFrameLocks xmlns:a="http://schemas.openxmlformats.org/drawingml/2006/main" noChangeAspect="1"/>
+            </wp:cNvGraphicFramePr>
+            <a:graphic xmlns:a="http://schemas.openxmlformats.org/drawingml/2006/main">
+              <a:graphicData uri="http://schemas.openxmlformats.org/drawingml/2006/picture">
+                <pic:pic xmlns:pic="http://schemas.openxmlformats.org/drawingml/2006/picture">
+                  <pic:nvPicPr>
+                    <pic:cNvPr id="0" name="Picture 1" descr="C:\Users\buechel\Dropbox\DSCPDC_0003_BURST20210519130452590_COVER.JPG"/>
+                    <pic:cNvPicPr>
+                      <a:picLocks noChangeAspect="1" noChangeArrowheads="1"/>
+                    </pic:cNvPicPr>
+                  </pic:nvPicPr>
+                  <pic:blipFill>
+                    <a:blip r:embed="rId26" cstate="print">
+                      <a:extLst>
+                        <a:ext uri="{28A0092B-C50C-407E-A947-70E740481C1C}">
+                          <a14:useLocalDpi xmlns:a14="http://schemas.microsoft.com/office/drawing/2010/main" val="0"/>
+                        </a:ext>
+                      </a:extLst>
+                    </a:blip>
+                    <a:srcRect/>
+                    <a:stretch>
+                      <a:fillRect/>
+                    </a:stretch>
+                  </pic:blipFill>
+                  <pic:spPr bwMode="auto">
+                    <a:xfrm>
+                      <a:off x="0" y="0"/>
+                      <a:ext cx="5760720" cy="3240405"/>
+                    </a:xfrm>
+                    <a:prstGeom prst="rect">
+                      <a:avLst/>
+                    </a:prstGeom>
+                    <a:noFill/>
+                    <a:ln>
+                      <a:noFill/>
+                    </a:ln>
+                  </pic:spPr>
+                </pic:pic>
+              </a:graphicData>
+            </a:graphic>
+          </wp:inline>
+        </w:drawing>
+      </w:r>
+    </w:p>
+    <w:p>
+      <w:pPr>
+        <w:rPr>
+          <w:lang w:val="en-US"/>
+        </w:rPr>
+      </w:pPr>
+      <w:r>
+        <w:rPr>
+          <w:lang w:val="en-US"/>
+        </w:rPr>
+        <w:t>The rightmost has +5V in the middle and GND at the shield</w:t>
+      </w:r>
+      <w:r>
+        <w:rPr>
+          <w:lang w:val="en-US"/>
+        </w:rPr>
+        <w:t xml:space="preserve"> (red, black)</w:t>
+      </w:r>
+    </w:p>
+    <w:p>
+      <w:pPr>
+        <w:rPr>
+          <w:lang w:val="en-US"/>
+        </w:rPr>
+      </w:pPr>
+      <w:r>
+        <w:rPr>
+          <w:lang w:val="en-US"/>
+        </w:rPr>
+        <w:t xml:space="preserve">The one to the left </w:t>
+      </w:r>
+      <w:r>
+        <w:rPr>
+          <w:lang w:val="en-US"/>
+        </w:rPr>
+        <w:t xml:space="preserve">one (green clip) </w:t>
+      </w:r>
+      <w:r>
+        <w:rPr>
+          <w:lang w:val="en-US"/>
+        </w:rPr>
+        <w:t>has the A0 (ADC0) pin in the middle.</w:t>
+      </w:r>
+    </w:p>
+    <w:p>
+      <w:pPr>
+        <w:rPr>
+          <w:lang w:val="en-US"/>
+        </w:rPr>
+      </w:pPr>
+      <w:r>
+        <w:rPr>
+          <w:lang w:val="en-US"/>
+        </w:rPr>
+        <w:lastRenderedPageBreak/>
+        <w:t xml:space="preserve">This is how it is wired </w:t>
+      </w:r>
+      <w:r>
+        <w:rPr>
+          <w:lang w:val="en-US"/>
+        </w:rPr>
+        <w:t>inside LUIGI</w:t>
+      </w:r>
+      <w:r>
+        <w:rPr>
+          <w:lang w:val="en-US"/>
+        </w:rPr>
+        <w:t>:</w:t>
+      </w:r>
+    </w:p>
+    <w:p>
+      <w:pPr>
+        <w:rPr>
+          <w:lang w:val="en-US"/>
+        </w:rPr>
+      </w:pPr>
+      <w:r>
+        <w:rPr>
+          <w:noProof/>
+          <w:lang w:eastAsia="de-DE"/>
+        </w:rPr>
+        <w:drawing>
+          <wp:inline distT="0" distB="0" distL="0" distR="0">
+            <wp:extent cx="5760720" cy="3240405"/>
+            <wp:effectExtent l="0" t="0" r="0" b="0"/>
+            <wp:docPr id="15" name="Grafik 15" descr="C:\Users\buechel\Dropbox\DSC_0083.JPG"/>
+            <wp:cNvGraphicFramePr>
+              <a:graphicFrameLocks xmlns:a="http://schemas.openxmlformats.org/drawingml/2006/main" noChangeAspect="1"/>
+            </wp:cNvGraphicFramePr>
+            <a:graphic xmlns:a="http://schemas.openxmlformats.org/drawingml/2006/main">
+              <a:graphicData uri="http://schemas.openxmlformats.org/drawingml/2006/picture">
+                <pic:pic xmlns:pic="http://schemas.openxmlformats.org/drawingml/2006/picture">
+                  <pic:nvPicPr>
+                    <pic:cNvPr id="0" name="Picture 2" descr="C:\Users\buechel\Dropbox\DSC_0083.JPG"/>
+                    <pic:cNvPicPr>
+                      <a:picLocks noChangeAspect="1" noChangeArrowheads="1"/>
+                    </pic:cNvPicPr>
+                  </pic:nvPicPr>
+                  <pic:blipFill>
+                    <a:blip r:embed="rId27" cstate="print">
+                      <a:extLst>
+                        <a:ext uri="{28A0092B-C50C-407E-A947-70E740481C1C}">
+                          <a14:useLocalDpi xmlns:a14="http://schemas.microsoft.com/office/drawing/2010/main" val="0"/>
+                        </a:ext>
+                      </a:extLst>
+                    </a:blip>
+                    <a:srcRect/>
+                    <a:stretch>
+                      <a:fillRect/>
+                    </a:stretch>
+                  </pic:blipFill>
+                  <pic:spPr bwMode="auto">
+                    <a:xfrm>
+                      <a:off x="0" y="0"/>
+                      <a:ext cx="5760720" cy="3240405"/>
+                    </a:xfrm>
+                    <a:prstGeom prst="rect">
+                      <a:avLst/>
+                    </a:prstGeom>
+                    <a:noFill/>
+                    <a:ln>
+                      <a:noFill/>
+                    </a:ln>
+                  </pic:spPr>
+                </pic:pic>
+              </a:graphicData>
+            </a:graphic>
+          </wp:inline>
+        </w:drawing>
+      </w:r>
+    </w:p>
+    <w:p>
+      <w:pPr>
+        <w:rPr>
+          <w:lang w:val="en-US"/>
+        </w:rPr>
+      </w:pPr>
+      <w:r>
+        <w:rPr>
+          <w:lang w:val="en-US"/>
+        </w:rPr>
         <w:t xml:space="preserve"> </w:t>
       </w:r>
     </w:p>
@@ -2493,7 +3463,6 @@
           <w:noProof/>
           <w:lang w:eastAsia="de-DE"/>
         </w:rPr>
-        <w:lastRenderedPageBreak/>
         <w:drawing>
           <wp:inline distT="0" distB="0" distL="0" distR="0">
             <wp:extent cx="2647648" cy="1549400"/>
@@ -2512,7 +3481,7 @@
                     </pic:cNvPicPr>
                   </pic:nvPicPr>
                   <pic:blipFill>
-                    <a:blip r:embed="rId19" cstate="print">
+                    <a:blip r:embed="rId28" cstate="print">
                       <a:extLst>
                         <a:ext uri="{28A0092B-C50C-407E-A947-70E740481C1C}">
                           <a14:useLocalDpi xmlns:a14="http://schemas.microsoft.com/office/drawing/2010/main" val="0"/>
@@ -2641,15 +3610,7 @@
         <w:rPr>
           <w:lang w:val="en-US"/>
         </w:rPr>
-        <w:t>he potentiometer needs to be</w:t>
-      </w:r>
-      <w:bookmarkStart w:id="4" w:name="_GoBack"/>
-      <w:bookmarkEnd w:id="4"/>
-      <w:r>
-        <w:rPr>
-          <w:lang w:val="en-US"/>
-        </w:rPr>
-        <w:t xml:space="preserve"> </w:t>
+        <w:t xml:space="preserve">he potentiometer needs to be </w:t>
       </w:r>
       <w:r>
         <w:rPr>
@@ -3471,7 +4432,7 @@
 </file>
 
 <file path=customXml/itemProps1.xml><?xml version="1.0" encoding="utf-8"?>
-<ds:datastoreItem xmlns:ds="http://schemas.openxmlformats.org/officeDocument/2006/customXml" ds:itemID="{1E302E19-0578-4FC8-8C69-445A64B3407B}">
+<ds:datastoreItem xmlns:ds="http://schemas.openxmlformats.org/officeDocument/2006/customXml" ds:itemID="{E9D8F6CD-42AD-4FBC-AFC7-8BD35F1B547B}">
   <ds:schemaRefs>
     <ds:schemaRef ds:uri="http://schemas.openxmlformats.org/officeDocument/2006/bibliography"/>
   </ds:schemaRefs>

</xml_diff>

<commit_message>
total overhaul for v3.0
</commit_message>
<xml_diff>
--- a/Thermoino_PWM.docx
+++ b/Thermoino_PWM.docx
@@ -15,7 +15,7 @@
           <w:noProof/>
           <w:lang w:val="en-US" w:eastAsia="de-DE"/>
         </w:rPr>
-        <w:t>Thermoino Verison 2.5 with PWM for CTC feature</w:t>
+        <w:t>Thermoino with PWM for CTC feature</w:t>
       </w:r>
       <w:r>
         <w:rPr>
@@ -102,7 +102,7 @@
             </w:rPr>
             <w:fldChar w:fldCharType="separate"/>
           </w:r>
-          <w:hyperlink w:anchor="_Toc72649452" w:history="1">
+          <w:hyperlink w:anchor="_Toc132211172" w:history="1">
             <w:r>
               <w:rPr>
                 <w:rStyle w:val="Hyperlink"/>
@@ -130,7 +130,7 @@
                 <w:noProof/>
                 <w:webHidden/>
               </w:rPr>
-              <w:instrText xml:space="preserve"> PAGEREF _Toc72649452 \h </w:instrText>
+              <w:instrText xml:space="preserve"> PAGEREF _Toc132211172 \h </w:instrText>
             </w:r>
             <w:r>
               <w:rPr>
@@ -173,7 +173,7 @@
               <w:lang w:eastAsia="de-DE"/>
             </w:rPr>
           </w:pPr>
-          <w:hyperlink w:anchor="_Toc72649453" w:history="1">
+          <w:hyperlink w:anchor="_Toc132211173" w:history="1">
             <w:r>
               <w:rPr>
                 <w:rStyle w:val="Hyperlink"/>
@@ -201,7 +201,7 @@
                 <w:noProof/>
                 <w:webHidden/>
               </w:rPr>
-              <w:instrText xml:space="preserve"> PAGEREF _Toc72649453 \h </w:instrText>
+              <w:instrText xml:space="preserve"> PAGEREF _Toc132211173 \h </w:instrText>
             </w:r>
             <w:r>
               <w:rPr>
@@ -244,7 +244,7 @@
               <w:lang w:eastAsia="de-DE"/>
             </w:rPr>
           </w:pPr>
-          <w:hyperlink w:anchor="_Toc72649454" w:history="1">
+          <w:hyperlink w:anchor="_Toc132211174" w:history="1">
             <w:r>
               <w:rPr>
                 <w:rStyle w:val="Hyperlink"/>
@@ -272,7 +272,7 @@
                 <w:noProof/>
                 <w:webHidden/>
               </w:rPr>
-              <w:instrText xml:space="preserve"> PAGEREF _Toc72649454 \h </w:instrText>
+              <w:instrText xml:space="preserve"> PAGEREF _Toc132211174 \h </w:instrText>
             </w:r>
             <w:r>
               <w:rPr>
@@ -315,7 +315,7 @@
               <w:lang w:eastAsia="de-DE"/>
             </w:rPr>
           </w:pPr>
-          <w:hyperlink w:anchor="_Toc72649455" w:history="1">
+          <w:hyperlink w:anchor="_Toc132211175" w:history="1">
             <w:r>
               <w:rPr>
                 <w:rStyle w:val="Hyperlink"/>
@@ -343,7 +343,7 @@
                 <w:noProof/>
                 <w:webHidden/>
               </w:rPr>
-              <w:instrText xml:space="preserve"> PAGEREF _Toc72649455 \h </w:instrText>
+              <w:instrText xml:space="preserve"> PAGEREF _Toc132211175 \h </w:instrText>
             </w:r>
             <w:r>
               <w:rPr>
@@ -386,7 +386,7 @@
               <w:lang w:eastAsia="de-DE"/>
             </w:rPr>
           </w:pPr>
-          <w:hyperlink w:anchor="_Toc72649456" w:history="1">
+          <w:hyperlink w:anchor="_Toc132211176" w:history="1">
             <w:r>
               <w:rPr>
                 <w:rStyle w:val="Hyperlink"/>
@@ -414,7 +414,7 @@
                 <w:noProof/>
                 <w:webHidden/>
               </w:rPr>
-              <w:instrText xml:space="preserve"> PAGEREF _Toc72649456 \h </w:instrText>
+              <w:instrText xml:space="preserve"> PAGEREF _Toc132211176 \h </w:instrText>
             </w:r>
             <w:r>
               <w:rPr>
@@ -435,6 +435,77 @@
                 <w:webHidden/>
               </w:rPr>
               <w:t>13</w:t>
+            </w:r>
+            <w:r>
+              <w:rPr>
+                <w:noProof/>
+                <w:webHidden/>
+              </w:rPr>
+              <w:fldChar w:fldCharType="end"/>
+            </w:r>
+          </w:hyperlink>
+        </w:p>
+        <w:p>
+          <w:pPr>
+            <w:pStyle w:val="Verzeichnis1"/>
+            <w:tabs>
+              <w:tab w:val="right" w:leader="dot" w:pos="9062"/>
+            </w:tabs>
+            <w:rPr>
+              <w:rFonts w:eastAsiaTheme="minorEastAsia"/>
+              <w:noProof/>
+              <w:lang w:eastAsia="de-DE"/>
+            </w:rPr>
+          </w:pPr>
+          <w:hyperlink w:anchor="_Toc132211177" w:history="1">
+            <w:r>
+              <w:rPr>
+                <w:rStyle w:val="Hyperlink"/>
+                <w:noProof/>
+                <w:lang w:val="en-US"/>
+              </w:rPr>
+              <w:t>Update 12.4.2023</w:t>
+            </w:r>
+            <w:r>
+              <w:rPr>
+                <w:noProof/>
+                <w:webHidden/>
+              </w:rPr>
+              <w:tab/>
+            </w:r>
+            <w:r>
+              <w:rPr>
+                <w:noProof/>
+                <w:webHidden/>
+              </w:rPr>
+              <w:fldChar w:fldCharType="begin"/>
+            </w:r>
+            <w:r>
+              <w:rPr>
+                <w:noProof/>
+                <w:webHidden/>
+              </w:rPr>
+              <w:instrText xml:space="preserve"> PAGEREF _Toc132211177 \h </w:instrText>
+            </w:r>
+            <w:r>
+              <w:rPr>
+                <w:noProof/>
+                <w:webHidden/>
+              </w:rPr>
+            </w:r>
+            <w:r>
+              <w:rPr>
+                <w:noProof/>
+                <w:webHidden/>
+              </w:rPr>
+              <w:fldChar w:fldCharType="separate"/>
+            </w:r>
+            <w:r>
+              <w:rPr>
+                <w:noProof/>
+                <w:webHidden/>
+              </w:rPr>
+              <w:t>14</w:t>
             </w:r>
             <w:r>
               <w:rPr>
@@ -487,7 +558,7 @@
           <w:lang w:val="en-US" w:eastAsia="de-DE"/>
         </w:rPr>
       </w:pPr>
-      <w:bookmarkStart w:id="0" w:name="_Toc72649452"/>
+      <w:bookmarkStart w:id="0" w:name="_Toc132211172"/>
       <w:r>
         <w:rPr>
           <w:noProof/>
@@ -1257,7 +1328,7 @@
           <w:lang w:val="en-US" w:eastAsia="de-DE"/>
         </w:rPr>
       </w:pPr>
-      <w:bookmarkStart w:id="1" w:name="_Toc72649453"/>
+      <w:bookmarkStart w:id="1" w:name="_Toc132211173"/>
       <w:r>
         <w:rPr>
           <w:noProof/>
@@ -1517,7 +1588,19 @@
         <w:rPr>
           <w:lang w:val="en-US"/>
         </w:rPr>
-        <w:t>Phase correct PWM with TOP defined by ICR1 means in one cycle the counter counts from 0 to ICR1 and back again. Now we can define thresholds with OCR1A and OCR1B to generate he pulse</w:t>
+        <w:t xml:space="preserve">Phase correct PWM with TOP defined by ICR1 means in one cycle the counter counts from 0 to ICR1 and back again. Now we can define thresholds with OCR1A and OCR1B to generate </w:t>
+      </w:r>
+      <w:r>
+        <w:rPr>
+          <w:lang w:val="en-US"/>
+        </w:rPr>
+        <w:t>t</w:t>
+      </w:r>
+      <w:r>
+        <w:rPr>
+          <w:lang w:val="en-US"/>
+        </w:rPr>
+        <w:t>he pulse</w:t>
       </w:r>
       <w:r>
         <w:rPr>
@@ -1658,6 +1741,21 @@
     <w:p>
       <w:pPr>
         <w:rPr>
+          <w:lang w:val="en-US"/>
+        </w:rPr>
+      </w:pPr>
+      <w:r>
+        <w:rPr>
+          <w:lang w:val="en-US"/>
+        </w:rPr>
+        <w:t>NB. Given that we also count pulses in the ISR (and terminate the process), the last pulse is cut in half.</w:t>
+      </w:r>
+      <w:bookmarkStart w:id="2" w:name="_GoBack"/>
+      <w:bookmarkEnd w:id="2"/>
+    </w:p>
+    <w:p>
+      <w:pPr>
+        <w:rPr>
           <w:b/>
           <w:noProof/>
           <w:lang w:val="en-US" w:eastAsia="de-DE"/>
@@ -1748,7 +1846,7 @@
           <w:lang w:val="en-US"/>
         </w:rPr>
       </w:pPr>
-      <w:bookmarkStart w:id="2" w:name="_Toc72649454"/>
+      <w:bookmarkStart w:id="3" w:name="_Toc132211174"/>
       <w:r>
         <w:rPr>
           <w:lang w:val="en-US"/>
@@ -1769,7 +1867,7 @@
         </w:rPr>
         <w:t xml:space="preserve"> changes the signal</w:t>
       </w:r>
-      <w:bookmarkEnd w:id="2"/>
+      <w:bookmarkEnd w:id="3"/>
     </w:p>
     <w:p>
       <w:pPr>
@@ -2209,7 +2307,7 @@
           <w:lang w:val="en-US"/>
         </w:rPr>
       </w:pPr>
-      <w:bookmarkStart w:id="3" w:name="_Toc72649455"/>
+      <w:bookmarkStart w:id="4" w:name="_Toc132211175"/>
       <w:r>
         <w:rPr>
           <w:lang w:val="en-US"/>
@@ -2217,7 +2315,7 @@
         <w:lastRenderedPageBreak/>
         <w:t>Timing update</w:t>
       </w:r>
-      <w:bookmarkEnd w:id="3"/>
+      <w:bookmarkEnd w:id="4"/>
     </w:p>
     <w:p>
       <w:pPr>
@@ -2590,21 +2688,21 @@
       <w:r>
         <w:rPr>
           <w:noProof/>
-          <w:lang w:eastAsia="de-DE"/>
+          <w:lang w:val="en-US" w:eastAsia="de-DE"/>
         </w:rPr>
         <w:t>looking good, delay of rising edge is much better</w:t>
       </w:r>
       <w:r>
         <w:rPr>
           <w:noProof/>
-          <w:lang w:eastAsia="de-DE"/>
+          <w:lang w:val="en-US" w:eastAsia="de-DE"/>
         </w:rPr>
         <w:t xml:space="preserve"> and</w:t>
       </w:r>
       <w:r>
         <w:rPr>
           <w:noProof/>
-          <w:lang w:eastAsia="de-DE"/>
+          <w:lang w:val="en-US" w:eastAsia="de-DE"/>
         </w:rPr>
         <w:t xml:space="preserve"> as expected from the LT spice simulation</w:t>
       </w:r>
@@ -2697,8 +2795,6 @@
           </wp:inline>
         </w:drawing>
       </w:r>
-      <w:bookmarkStart w:id="4" w:name="_GoBack"/>
-      <w:bookmarkEnd w:id="4"/>
     </w:p>
     <w:p>
       <w:pPr>
@@ -3098,7 +3194,7 @@
           <w:lang w:val="en-US"/>
         </w:rPr>
       </w:pPr>
-      <w:bookmarkStart w:id="5" w:name="_Toc72649456"/>
+      <w:bookmarkStart w:id="5" w:name="_Toc132211176"/>
       <w:r>
         <w:rPr>
           <w:lang w:val="en-US"/>
@@ -3625,6 +3721,90 @@
         </w:rPr>
         <w:t>.</w:t>
       </w:r>
+    </w:p>
+    <w:p>
+      <w:pPr>
+        <w:rPr>
+          <w:lang w:val="en-US"/>
+        </w:rPr>
+      </w:pPr>
+    </w:p>
+    <w:p>
+      <w:pPr>
+        <w:pStyle w:val="berschrift1"/>
+        <w:rPr>
+          <w:lang w:val="en-US"/>
+        </w:rPr>
+      </w:pPr>
+      <w:bookmarkStart w:id="6" w:name="_Toc132211177"/>
+      <w:r>
+        <w:rPr>
+          <w:lang w:val="en-US"/>
+        </w:rPr>
+        <w:t>Update 12.4.2023</w:t>
+      </w:r>
+      <w:bookmarkEnd w:id="6"/>
+    </w:p>
+    <w:p>
+      <w:pPr>
+        <w:rPr>
+          <w:lang w:val="en-US"/>
+        </w:rPr>
+      </w:pPr>
+      <w:r>
+        <w:rPr>
+          <w:lang w:val="en-US"/>
+        </w:rPr>
+        <w:t xml:space="preserve">All I/O now implemented through the </w:t>
+      </w:r>
+      <w:proofErr w:type="spellStart"/>
+      <w:r>
+        <w:rPr>
+          <w:lang w:val="en-US"/>
+        </w:rPr>
+        <w:t>fastIO</w:t>
+      </w:r>
+      <w:proofErr w:type="spellEnd"/>
+      <w:r>
+        <w:rPr>
+          <w:lang w:val="en-US"/>
+        </w:rPr>
+        <w:t xml:space="preserve"> tool as developed with Merlin</w:t>
+      </w:r>
+    </w:p>
+    <w:p>
+      <w:pPr>
+        <w:rPr>
+          <w:lang w:val="en-US"/>
+        </w:rPr>
+      </w:pPr>
+      <w:r>
+        <w:rPr>
+          <w:lang w:val="en-US"/>
+        </w:rPr>
+        <w:t>MOVE now does precise increments and decrements in 16us steps, i.e. MOVE</w:t>
+      </w:r>
+      <w:proofErr w:type="gramStart"/>
+      <w:r>
+        <w:rPr>
+          <w:lang w:val="en-US"/>
+        </w:rPr>
+        <w:t>;16</w:t>
+      </w:r>
+      <w:proofErr w:type="gramEnd"/>
+      <w:r>
+        <w:rPr>
+          <w:lang w:val="en-US"/>
+        </w:rPr>
+        <w:t xml:space="preserve"> generates 16µs pulse whereas MOVE;15 does not generate anything</w:t>
+      </w:r>
+    </w:p>
+    <w:p>
+      <w:pPr>
+        <w:rPr>
+          <w:lang w:val="en-US"/>
+        </w:rPr>
+      </w:pPr>
     </w:p>
     <w:sectPr>
       <w:pgSz w:w="11906" w:h="16838"/>
@@ -4432,7 +4612,7 @@
 </file>
 
 <file path=customXml/itemProps1.xml><?xml version="1.0" encoding="utf-8"?>
-<ds:datastoreItem xmlns:ds="http://schemas.openxmlformats.org/officeDocument/2006/customXml" ds:itemID="{E9D8F6CD-42AD-4FBC-AFC7-8BD35F1B547B}">
+<ds:datastoreItem xmlns:ds="http://schemas.openxmlformats.org/officeDocument/2006/customXml" ds:itemID="{48222708-77D8-44DC-97BF-1A6BA3A040A6}">
   <ds:schemaRefs>
     <ds:schemaRef ds:uri="http://schemas.openxmlformats.org/officeDocument/2006/bibliography"/>
   </ds:schemaRefs>

</xml_diff>